<commit_message>
TS 7 Tamil Padam corr pushed 07/09/2021
</commit_message>
<xml_diff>
--- a/TS-Padam/TS-7.1/TS 7.1 Tamil Pada Paatam Corrections.docx
+++ b/TS-Padam/TS-7.1/TS 7.1 Tamil Pada Paatam Corrections.docx
@@ -1,6 +1,6 @@
 
 <file path=word/document.xml><?xml version="1.0" encoding="utf-8"?>
-<w:document xmlns:wpc="http://schemas.microsoft.com/office/word/2010/wordprocessingCanvas" xmlns:cx="http://schemas.microsoft.com/office/drawing/2014/chartex" xmlns:cx1="http://schemas.microsoft.com/office/drawing/2015/9/8/chartex" xmlns:mc="http://schemas.openxmlformats.org/markup-compatibility/2006" xmlns:o="urn:schemas-microsoft-com:office:office" xmlns:r="http://schemas.openxmlformats.org/officeDocument/2006/relationships" xmlns:m="http://schemas.openxmlformats.org/officeDocument/2006/math" xmlns:v="urn:schemas-microsoft-com:vml" xmlns:wp14="http://schemas.microsoft.com/office/word/2010/wordprocessingDrawing" xmlns:wp="http://schemas.openxmlformats.org/drawingml/2006/wordprocessingDrawing" xmlns:w10="urn:schemas-microsoft-com:office:word" xmlns:w="http://schemas.openxmlformats.org/wordprocessingml/2006/main" xmlns:w14="http://schemas.microsoft.com/office/word/2010/wordml" xmlns:w15="http://schemas.microsoft.com/office/word/2012/wordml" xmlns:w16se="http://schemas.microsoft.com/office/word/2015/wordml/symex" xmlns:wpg="http://schemas.microsoft.com/office/word/2010/wordprocessingGroup" xmlns:wpi="http://schemas.microsoft.com/office/word/2010/wordprocessingInk" xmlns:wne="http://schemas.microsoft.com/office/word/2006/wordml" xmlns:wps="http://schemas.microsoft.com/office/word/2010/wordprocessingShape" mc:Ignorable="w14 w15 w16se wp14">
+<w:document xmlns:wpc="http://schemas.microsoft.com/office/word/2010/wordprocessingCanvas" xmlns:cx="http://schemas.microsoft.com/office/drawing/2014/chartex" xmlns:cx1="http://schemas.microsoft.com/office/drawing/2015/9/8/chartex" xmlns:cx2="http://schemas.microsoft.com/office/drawing/2015/10/21/chartex" xmlns:cx3="http://schemas.microsoft.com/office/drawing/2016/5/9/chartex" xmlns:cx4="http://schemas.microsoft.com/office/drawing/2016/5/10/chartex" xmlns:cx5="http://schemas.microsoft.com/office/drawing/2016/5/11/chartex" xmlns:cx6="http://schemas.microsoft.com/office/drawing/2016/5/12/chartex" xmlns:cx7="http://schemas.microsoft.com/office/drawing/2016/5/13/chartex" xmlns:cx8="http://schemas.microsoft.com/office/drawing/2016/5/14/chartex" xmlns:mc="http://schemas.openxmlformats.org/markup-compatibility/2006" xmlns:aink="http://schemas.microsoft.com/office/drawing/2016/ink" xmlns:am3d="http://schemas.microsoft.com/office/drawing/2017/model3d" xmlns:o="urn:schemas-microsoft-com:office:office" xmlns:r="http://schemas.openxmlformats.org/officeDocument/2006/relationships" xmlns:m="http://schemas.openxmlformats.org/officeDocument/2006/math" xmlns:v="urn:schemas-microsoft-com:vml" xmlns:wp14="http://schemas.microsoft.com/office/word/2010/wordprocessingDrawing" xmlns:wp="http://schemas.openxmlformats.org/drawingml/2006/wordprocessingDrawing" xmlns:w10="urn:schemas-microsoft-com:office:word" xmlns:w="http://schemas.openxmlformats.org/wordprocessingml/2006/main" xmlns:w14="http://schemas.microsoft.com/office/word/2010/wordml" xmlns:w15="http://schemas.microsoft.com/office/word/2012/wordml" xmlns:w16cex="http://schemas.microsoft.com/office/word/2018/wordml/cex" xmlns:w16cid="http://schemas.microsoft.com/office/word/2016/wordml/cid" xmlns:w16="http://schemas.microsoft.com/office/word/2018/wordml" xmlns:w16sdtdh="http://schemas.microsoft.com/office/word/2020/wordml/sdtdatahash" xmlns:w16se="http://schemas.microsoft.com/office/word/2015/wordml/symex" xmlns:wpg="http://schemas.microsoft.com/office/word/2010/wordprocessingGroup" xmlns:wpi="http://schemas.microsoft.com/office/word/2010/wordprocessingInk" xmlns:wne="http://schemas.microsoft.com/office/word/2006/wordml" xmlns:wps="http://schemas.microsoft.com/office/word/2010/wordprocessingShape" mc:Ignorable="w14 w15 w16se w16cid w16 w16cex w16sdtdh wp14">
   <w:body>
     <w:p>
       <w:pPr>
@@ -1668,19 +1668,8 @@
                 <w:sz w:val="28"/>
                 <w:szCs w:val="28"/>
               </w:rPr>
-              <w:t xml:space="preserve">TS 7.1.4.2 – </w:t>
-            </w:r>
-            <w:proofErr w:type="spellStart"/>
-            <w:r>
-              <w:rPr>
-                <w:rFonts w:cs="Arial"/>
-                <w:b/>
-                <w:sz w:val="28"/>
-                <w:szCs w:val="28"/>
-              </w:rPr>
-              <w:t>Vaakyam</w:t>
-            </w:r>
-            <w:proofErr w:type="spellEnd"/>
+              <w:t>TS 7.1.4.2 – Vaakyam</w:t>
+            </w:r>
           </w:p>
           <w:p>
             <w:pPr>
@@ -4626,20 +4615,8 @@
                 <w:sz w:val="28"/>
                 <w:szCs w:val="28"/>
               </w:rPr>
-              <w:t xml:space="preserve">.1– </w:t>
-            </w:r>
-            <w:proofErr w:type="spellStart"/>
-            <w:r>
-              <w:rPr>
-                <w:rFonts w:cs="Arial"/>
-                <w:b/>
-                <w:bCs/>
-                <w:sz w:val="28"/>
-                <w:szCs w:val="28"/>
-              </w:rPr>
-              <w:t>Vaakyam</w:t>
-            </w:r>
-            <w:proofErr w:type="spellEnd"/>
+              <w:t>.1– Vaakyam</w:t>
+            </w:r>
           </w:p>
           <w:p>
             <w:pPr>
@@ -5425,7 +5402,6 @@
                 <w:rFonts w:cs="Arial"/>
                 <w:b/>
                 <w:bCs/>
-                <w:color w:val="FF0000"/>
                 <w:sz w:val="28"/>
                 <w:szCs w:val="28"/>
               </w:rPr>
@@ -5435,25 +5411,11 @@
                 <w:rFonts w:cs="Arial"/>
                 <w:b/>
                 <w:bCs/>
-                <w:color w:val="FF0000"/>
-                <w:sz w:val="28"/>
-                <w:szCs w:val="28"/>
-              </w:rPr>
-              <w:t xml:space="preserve">TS 7.1.10.4 – </w:t>
-            </w:r>
-            <w:proofErr w:type="spellStart"/>
-            <w:r>
-              <w:rPr>
-                <w:rFonts w:cs="Arial"/>
-                <w:b/>
-                <w:bCs/>
-                <w:color w:val="FF0000"/>
-                <w:sz w:val="28"/>
-                <w:szCs w:val="28"/>
-              </w:rPr>
-              <w:t>Padam</w:t>
-            </w:r>
-            <w:proofErr w:type="spellEnd"/>
+                <w:sz w:val="28"/>
+                <w:szCs w:val="28"/>
+              </w:rPr>
+              <w:t>TS 7.1.10.4 – Padam</w:t>
+            </w:r>
           </w:p>
           <w:p>
             <w:pPr>
@@ -5464,30 +5426,17 @@
               <w:spacing w:before="0" w:line="240" w:lineRule="auto"/>
               <w:rPr>
                 <w:b/>
-                <w:color w:val="FF0000"/>
                 <w:sz w:val="28"/>
                 <w:szCs w:val="28"/>
               </w:rPr>
             </w:pPr>
-            <w:proofErr w:type="spellStart"/>
-            <w:r>
-              <w:rPr>
-                <w:b/>
-                <w:color w:val="FF0000"/>
-                <w:sz w:val="28"/>
-                <w:szCs w:val="28"/>
-              </w:rPr>
-              <w:t>Padam</w:t>
-            </w:r>
-            <w:proofErr w:type="spellEnd"/>
-            <w:r>
-              <w:rPr>
-                <w:b/>
-                <w:color w:val="FF0000"/>
-                <w:sz w:val="28"/>
-                <w:szCs w:val="28"/>
-              </w:rPr>
-              <w:t xml:space="preserve"> No. -  5</w:t>
+            <w:r>
+              <w:rPr>
+                <w:b/>
+                <w:sz w:val="28"/>
+                <w:szCs w:val="28"/>
+              </w:rPr>
+              <w:t>Padam No. -  5</w:t>
             </w:r>
           </w:p>
           <w:p>
@@ -5506,29 +5455,15 @@
                 <w:szCs w:val="28"/>
               </w:rPr>
             </w:pPr>
-            <w:proofErr w:type="spellStart"/>
             <w:r>
               <w:rPr>
                 <w:rFonts w:cs="Arial"/>
                 <w:b/>
                 <w:bCs/>
-                <w:color w:val="FF0000"/>
-                <w:sz w:val="28"/>
-                <w:szCs w:val="28"/>
-              </w:rPr>
-              <w:t>Panchaati</w:t>
-            </w:r>
-            <w:proofErr w:type="spellEnd"/>
-            <w:r>
-              <w:rPr>
-                <w:rFonts w:cs="Arial"/>
-                <w:b/>
-                <w:bCs/>
-                <w:color w:val="FF0000"/>
-                <w:sz w:val="28"/>
-                <w:szCs w:val="28"/>
-              </w:rPr>
-              <w:t xml:space="preserve"> No - 39</w:t>
+                <w:sz w:val="28"/>
+                <w:szCs w:val="28"/>
+              </w:rPr>
+              <w:t>Panchaati No - 39</w:t>
             </w:r>
           </w:p>
         </w:tc>
@@ -5555,127 +5490,182 @@
                 <w:szCs w:val="40"/>
               </w:rPr>
             </w:pPr>
-            <w:proofErr w:type="spellStart"/>
-            <w:r>
-              <w:rPr>
-                <w:rFonts w:ascii="BRH Devanagari Extra" w:hAnsi="BRH Devanagari Extra" w:cs="BRH Devanagari Extra"/>
-                <w:sz w:val="40"/>
-                <w:szCs w:val="40"/>
-              </w:rPr>
-              <w:t>mÉëiÉÏÌiÉþ</w:t>
-            </w:r>
-            <w:proofErr w:type="spellEnd"/>
-            <w:r>
-              <w:rPr>
-                <w:rFonts w:ascii="BRH Devanagari Extra" w:hAnsi="BRH Devanagari Extra" w:cs="BRH Devanagari Extra"/>
-                <w:sz w:val="40"/>
-                <w:szCs w:val="40"/>
+            <w:r>
+              <w:rPr>
+                <w:rFonts w:ascii="Latha" w:hAnsi="Latha" w:cs="Latha"/>
+                <w:sz w:val="28"/>
+                <w:szCs w:val="28"/>
+                <w:cs/>
+                <w:lang w:bidi="ta-IN"/>
+              </w:rPr>
+              <w:t>ப்ரதீதி</w:t>
+            </w:r>
+            <w:r>
+              <w:rPr>
+                <w:rFonts w:ascii="BRH Tamil Tab Extra" w:hAnsi="BRH Tamil Tab Extra" w:cs="Latha"/>
+                <w:b/>
+                <w:sz w:val="36"/>
+                <w:szCs w:val="28"/>
+              </w:rPr>
+              <w:t>†</w:t>
+            </w:r>
+            <w:r>
+              <w:rPr>
+                <w:rFonts w:ascii="Latha" w:hAnsi="Latha" w:cs="Latha"/>
+                <w:sz w:val="28"/>
+                <w:szCs w:val="28"/>
               </w:rPr>
               <w:t xml:space="preserve"> | </w:t>
             </w:r>
-            <w:proofErr w:type="spellStart"/>
-            <w:r>
-              <w:rPr>
-                <w:rFonts w:ascii="BRH Devanagari Extra" w:hAnsi="BRH Devanagari Extra" w:cs="BRH Devanagari Extra"/>
-                <w:sz w:val="40"/>
-                <w:szCs w:val="40"/>
-              </w:rPr>
-              <w:t>ÌiÉ</w:t>
-            </w:r>
-            <w:proofErr w:type="spellEnd"/>
-            <w:r>
-              <w:rPr>
-                <w:rFonts w:ascii="BRH Malayalam Extra" w:hAnsi="BRH Malayalam Extra" w:cs="BRH Devanagari Extra"/>
-                <w:sz w:val="34"/>
-                <w:szCs w:val="40"/>
-              </w:rPr>
-              <w:t>–</w:t>
-            </w:r>
-            <w:r>
-              <w:rPr>
-                <w:rFonts w:ascii="BRH Devanagari Extra" w:hAnsi="BRH Devanagari Extra" w:cs="BRH Devanagari Extra"/>
-                <w:sz w:val="40"/>
-                <w:szCs w:val="40"/>
-              </w:rPr>
-              <w:t>¸</w:t>
-            </w:r>
-            <w:r>
-              <w:rPr>
-                <w:rFonts w:ascii="BRH Malayalam Extra" w:hAnsi="BRH Malayalam Extra" w:cs="BRH Devanagari Extra"/>
-                <w:sz w:val="34"/>
-                <w:szCs w:val="40"/>
-              </w:rPr>
-              <w:t>–</w:t>
-            </w:r>
-            <w:proofErr w:type="spellStart"/>
-            <w:r>
-              <w:rPr>
-                <w:rFonts w:ascii="BRH Devanagari Extra" w:hAnsi="BRH Devanagari Extra" w:cs="BRH Devanagari Extra"/>
-                <w:sz w:val="40"/>
-                <w:szCs w:val="40"/>
+            <w:r>
+              <w:rPr>
+                <w:rFonts w:ascii="Latha" w:hAnsi="Latha" w:cs="Latha"/>
+                <w:sz w:val="28"/>
+                <w:szCs w:val="28"/>
+                <w:cs/>
+                <w:lang w:bidi="ta-IN"/>
+              </w:rPr>
+              <w:t>தி</w:t>
+            </w:r>
+            <w:r>
+              <w:rPr>
+                <w:rFonts w:ascii="BRH Tamil Tab Extra" w:hAnsi="BRH Tamil Tab Extra" w:cs="Latha"/>
+                <w:b/>
+                <w:sz w:val="32"/>
+                <w:szCs w:val="28"/>
+              </w:rPr>
+              <w:t>…</w:t>
+            </w:r>
+            <w:r>
+              <w:rPr>
+                <w:rFonts w:ascii="Latha" w:hAnsi="Latha" w:cs="Latha"/>
+                <w:sz w:val="28"/>
+                <w:szCs w:val="28"/>
+                <w:cs/>
+                <w:lang w:bidi="ta-IN"/>
+              </w:rPr>
+              <w:t>ஷ்</w:t>
+            </w:r>
+            <w:r>
+              <w:rPr>
+                <w:rFonts w:ascii="Latha" w:hAnsi="Latha" w:cs="Latha"/>
+                <w:sz w:val="28"/>
+                <w:szCs w:val="28"/>
                 <w:highlight w:val="yellow"/>
-              </w:rPr>
-              <w:t>ÎliÉ</w:t>
-            </w:r>
-            <w:proofErr w:type="spellEnd"/>
-            <w:r>
-              <w:rPr>
-                <w:rFonts w:ascii="BRH Malayalam Extra" w:hAnsi="BRH Malayalam Extra" w:cs="BRH Devanagari Extra"/>
-                <w:sz w:val="34"/>
-                <w:szCs w:val="40"/>
+                <w:cs/>
+                <w:lang w:bidi="ta-IN"/>
+              </w:rPr>
+              <w:t>ட</w:t>
+            </w:r>
+            <w:r>
+              <w:rPr>
+                <w:rFonts w:ascii="BRH Tamil Tab Extra" w:hAnsi="BRH Tamil Tab Extra" w:cs="Latha"/>
+                <w:b/>
+                <w:sz w:val="32"/>
+                <w:szCs w:val="28"/>
                 <w:highlight w:val="yellow"/>
               </w:rPr>
-              <w:t>–</w:t>
-            </w:r>
-            <w:r>
-              <w:rPr>
-                <w:rFonts w:ascii="BRH Devanagari Extra" w:hAnsi="BRH Devanagari Extra" w:cs="BRH Devanagari Extra"/>
-                <w:sz w:val="40"/>
-                <w:szCs w:val="40"/>
+              <w:t>…</w:t>
+            </w:r>
+            <w:r>
+              <w:rPr>
+                <w:rFonts w:ascii="Latha" w:hAnsi="Latha" w:cs="Latha"/>
+                <w:b/>
+                <w:bCs/>
+                <w:position w:val="-12"/>
+                <w:sz w:val="28"/>
+                <w:szCs w:val="28"/>
+                <w:highlight w:val="yellow"/>
+                <w:cs/>
+                <w:lang w:bidi="ta-IN"/>
+              </w:rPr>
+              <w:t>2</w:t>
+            </w:r>
+            <w:r>
+              <w:rPr>
+                <w:rFonts w:ascii="Latha" w:hAnsi="Latha" w:cs="Latha"/>
+                <w:sz w:val="28"/>
+                <w:szCs w:val="28"/>
+                <w:highlight w:val="yellow"/>
+                <w:cs/>
+                <w:lang w:bidi="ta-IN"/>
+              </w:rPr>
+              <w:t>ந்தி</w:t>
+            </w:r>
+            <w:r>
+              <w:rPr>
+                <w:rFonts w:ascii="BRH Tamil Tab Extra" w:hAnsi="BRH Tamil Tab Extra" w:cs="Latha"/>
+                <w:b/>
+                <w:sz w:val="32"/>
+                <w:szCs w:val="28"/>
+                <w:highlight w:val="yellow"/>
+              </w:rPr>
+              <w:t>…</w:t>
+            </w:r>
+            <w:r>
+              <w:rPr>
+                <w:rFonts w:ascii="Latha" w:hAnsi="Latha" w:cs="Latha"/>
+                <w:sz w:val="28"/>
+                <w:szCs w:val="28"/>
               </w:rPr>
               <w:t xml:space="preserve"> | </w:t>
             </w:r>
-            <w:proofErr w:type="spellStart"/>
-            <w:r>
-              <w:rPr>
-                <w:rFonts w:ascii="BRH Devanagari Extra" w:hAnsi="BRH Devanagari Extra" w:cs="BRH Devanagari Extra"/>
-                <w:sz w:val="40"/>
-                <w:szCs w:val="40"/>
-              </w:rPr>
-              <w:t>AjÉÉå</w:t>
-            </w:r>
-            <w:proofErr w:type="spellEnd"/>
-            <w:r>
-              <w:rPr>
-                <w:rFonts w:ascii="BRH Malayalam Extra" w:hAnsi="BRH Malayalam Extra" w:cs="BRH Devanagari Extra"/>
-                <w:sz w:val="34"/>
-                <w:szCs w:val="40"/>
-              </w:rPr>
-              <w:t>–</w:t>
-            </w:r>
-            <w:r>
-              <w:rPr>
-                <w:rFonts w:ascii="BRH Devanagari Extra" w:hAnsi="BRH Devanagari Extra" w:cs="BRH Devanagari Extra"/>
-                <w:sz w:val="40"/>
-                <w:szCs w:val="40"/>
-              </w:rPr>
-              <w:t xml:space="preserve"> </w:t>
-            </w:r>
-            <w:proofErr w:type="spellStart"/>
-            <w:r>
-              <w:rPr>
-                <w:rFonts w:ascii="BRH Devanagari Extra" w:hAnsi="BRH Devanagari Extra" w:cs="BRH Devanagari Extra"/>
-                <w:sz w:val="40"/>
-                <w:szCs w:val="40"/>
-              </w:rPr>
-              <w:t>CÌiÉþ</w:t>
-            </w:r>
-            <w:proofErr w:type="spellEnd"/>
-            <w:r>
-              <w:rPr>
-                <w:rFonts w:ascii="BRH Devanagari Extra" w:hAnsi="BRH Devanagari Extra" w:cs="BRH Devanagari Extra"/>
-                <w:sz w:val="40"/>
-                <w:szCs w:val="40"/>
+            <w:r>
+              <w:rPr>
+                <w:rFonts w:ascii="Latha" w:hAnsi="Latha" w:cs="Latha"/>
+                <w:sz w:val="28"/>
+                <w:szCs w:val="28"/>
+                <w:cs/>
+                <w:lang w:bidi="ta-IN"/>
+              </w:rPr>
+              <w:t>அதோ</w:t>
+            </w:r>
+            <w:r>
+              <w:rPr>
+                <w:rFonts w:ascii="BRH Tamil Tab Extra" w:hAnsi="BRH Tamil Tab Extra" w:cs="Latha"/>
+                <w:b/>
+                <w:sz w:val="32"/>
+                <w:szCs w:val="28"/>
+              </w:rPr>
+              <w:t>…</w:t>
+            </w:r>
+            <w:r>
+              <w:rPr>
+                <w:rFonts w:ascii="Latha" w:hAnsi="Latha" w:cs="Latha"/>
+                <w:b/>
+                <w:bCs/>
+                <w:position w:val="-12"/>
+                <w:sz w:val="28"/>
+                <w:szCs w:val="28"/>
+                <w:cs/>
+                <w:lang w:bidi="ta-IN"/>
+              </w:rPr>
+              <w:t>2</w:t>
+            </w:r>
+            <w:r>
+              <w:rPr>
+                <w:rFonts w:ascii="Latha" w:hAnsi="Latha" w:cs="Latha"/>
+                <w:sz w:val="28"/>
+                <w:szCs w:val="28"/>
+                <w:cs/>
+                <w:lang w:bidi="ta-IN"/>
+              </w:rPr>
+              <w:t xml:space="preserve"> இதி</w:t>
+            </w:r>
+            <w:r>
+              <w:rPr>
+                <w:rFonts w:ascii="BRH Tamil Tab Extra" w:hAnsi="BRH Tamil Tab Extra" w:cs="Latha"/>
+                <w:b/>
+                <w:sz w:val="36"/>
+                <w:szCs w:val="28"/>
+              </w:rPr>
+              <w:t>†</w:t>
+            </w:r>
+            <w:r>
+              <w:rPr>
+                <w:rFonts w:ascii="Latha" w:hAnsi="Latha" w:cs="Latha"/>
+                <w:sz w:val="28"/>
+                <w:szCs w:val="28"/>
               </w:rPr>
               <w:t xml:space="preserve"> |</w:t>
             </w:r>
@@ -5704,127 +5694,182 @@
                 <w:szCs w:val="40"/>
               </w:rPr>
             </w:pPr>
-            <w:proofErr w:type="spellStart"/>
-            <w:r>
-              <w:rPr>
-                <w:rFonts w:ascii="BRH Devanagari Extra" w:hAnsi="BRH Devanagari Extra" w:cs="BRH Devanagari Extra"/>
-                <w:sz w:val="40"/>
-                <w:szCs w:val="40"/>
-              </w:rPr>
-              <w:t>mÉëiÉÏÌiÉþ</w:t>
-            </w:r>
-            <w:proofErr w:type="spellEnd"/>
-            <w:r>
-              <w:rPr>
-                <w:rFonts w:ascii="BRH Devanagari Extra" w:hAnsi="BRH Devanagari Extra" w:cs="BRH Devanagari Extra"/>
-                <w:sz w:val="40"/>
-                <w:szCs w:val="40"/>
+            <w:r>
+              <w:rPr>
+                <w:rFonts w:ascii="Latha" w:hAnsi="Latha" w:cs="Latha"/>
+                <w:sz w:val="28"/>
+                <w:szCs w:val="28"/>
+                <w:cs/>
+                <w:lang w:bidi="ta-IN"/>
+              </w:rPr>
+              <w:t>ப்ரதீதி</w:t>
+            </w:r>
+            <w:r>
+              <w:rPr>
+                <w:rFonts w:ascii="BRH Tamil Tab Extra" w:hAnsi="BRH Tamil Tab Extra" w:cs="Latha"/>
+                <w:b/>
+                <w:sz w:val="36"/>
+                <w:szCs w:val="28"/>
+              </w:rPr>
+              <w:t>†</w:t>
+            </w:r>
+            <w:r>
+              <w:rPr>
+                <w:rFonts w:ascii="Latha" w:hAnsi="Latha" w:cs="Latha"/>
+                <w:sz w:val="28"/>
+                <w:szCs w:val="28"/>
               </w:rPr>
               <w:t xml:space="preserve"> | </w:t>
             </w:r>
-            <w:proofErr w:type="spellStart"/>
-            <w:r>
-              <w:rPr>
-                <w:rFonts w:ascii="BRH Devanagari Extra" w:hAnsi="BRH Devanagari Extra" w:cs="BRH Devanagari Extra"/>
-                <w:sz w:val="40"/>
-                <w:szCs w:val="40"/>
-              </w:rPr>
-              <w:t>ÌiÉ</w:t>
-            </w:r>
-            <w:proofErr w:type="spellEnd"/>
-            <w:r>
-              <w:rPr>
-                <w:rFonts w:ascii="BRH Malayalam Extra" w:hAnsi="BRH Malayalam Extra" w:cs="BRH Devanagari Extra"/>
-                <w:sz w:val="34"/>
-                <w:szCs w:val="40"/>
-              </w:rPr>
-              <w:t>–</w:t>
-            </w:r>
-            <w:r>
-              <w:rPr>
-                <w:rFonts w:ascii="BRH Devanagari Extra" w:hAnsi="BRH Devanagari Extra" w:cs="BRH Devanagari Extra"/>
-                <w:sz w:val="40"/>
-                <w:szCs w:val="40"/>
-              </w:rPr>
-              <w:t>¸</w:t>
-            </w:r>
-            <w:r>
-              <w:rPr>
-                <w:rFonts w:ascii="BRH Malayalam Extra" w:hAnsi="BRH Malayalam Extra" w:cs="BRH Devanagari Extra"/>
-                <w:sz w:val="34"/>
-                <w:szCs w:val="40"/>
-              </w:rPr>
-              <w:t>–</w:t>
-            </w:r>
-            <w:proofErr w:type="spellStart"/>
-            <w:r>
-              <w:rPr>
-                <w:rFonts w:ascii="BRH Devanagari Extra" w:hAnsi="BRH Devanagari Extra" w:cs="BRH Devanagari Extra"/>
-                <w:sz w:val="40"/>
-                <w:szCs w:val="40"/>
+            <w:r>
+              <w:rPr>
+                <w:rFonts w:ascii="Latha" w:hAnsi="Latha" w:cs="Latha"/>
+                <w:sz w:val="28"/>
+                <w:szCs w:val="28"/>
+                <w:cs/>
+                <w:lang w:bidi="ta-IN"/>
+              </w:rPr>
+              <w:t>தி</w:t>
+            </w:r>
+            <w:r>
+              <w:rPr>
+                <w:rFonts w:ascii="BRH Tamil Tab Extra" w:hAnsi="BRH Tamil Tab Extra" w:cs="Latha"/>
+                <w:b/>
+                <w:sz w:val="32"/>
+                <w:szCs w:val="28"/>
+              </w:rPr>
+              <w:t>…</w:t>
+            </w:r>
+            <w:r>
+              <w:rPr>
+                <w:rFonts w:ascii="Latha" w:hAnsi="Latha" w:cs="Latha"/>
+                <w:sz w:val="28"/>
+                <w:szCs w:val="28"/>
+                <w:cs/>
+                <w:lang w:bidi="ta-IN"/>
+              </w:rPr>
+              <w:t>ஷ்</w:t>
+            </w:r>
+            <w:r>
+              <w:rPr>
+                <w:rFonts w:ascii="Latha" w:hAnsi="Latha" w:cs="Latha"/>
+                <w:sz w:val="28"/>
+                <w:szCs w:val="28"/>
                 <w:highlight w:val="green"/>
-              </w:rPr>
-              <w:t>ÌiÉ</w:t>
-            </w:r>
-            <w:proofErr w:type="spellEnd"/>
-            <w:r>
-              <w:rPr>
-                <w:rFonts w:ascii="BRH Malayalam Extra" w:hAnsi="BRH Malayalam Extra" w:cs="BRH Devanagari Extra"/>
-                <w:sz w:val="34"/>
-                <w:szCs w:val="40"/>
+                <w:cs/>
+                <w:lang w:bidi="ta-IN"/>
+              </w:rPr>
+              <w:t>ட</w:t>
+            </w:r>
+            <w:r>
+              <w:rPr>
+                <w:rFonts w:ascii="BRH Tamil Tab Extra" w:hAnsi="BRH Tamil Tab Extra" w:cs="Latha"/>
+                <w:b/>
+                <w:sz w:val="32"/>
+                <w:szCs w:val="28"/>
                 <w:highlight w:val="green"/>
               </w:rPr>
-              <w:t>–</w:t>
-            </w:r>
-            <w:r>
-              <w:rPr>
-                <w:rFonts w:ascii="BRH Devanagari Extra" w:hAnsi="BRH Devanagari Extra" w:cs="BRH Devanagari Extra"/>
-                <w:sz w:val="40"/>
-                <w:szCs w:val="40"/>
+              <w:t>…</w:t>
+            </w:r>
+            <w:r>
+              <w:rPr>
+                <w:rFonts w:ascii="Latha" w:hAnsi="Latha" w:cs="Latha"/>
+                <w:b/>
+                <w:bCs/>
+                <w:position w:val="-12"/>
+                <w:sz w:val="28"/>
+                <w:szCs w:val="28"/>
+                <w:highlight w:val="green"/>
+                <w:cs/>
+                <w:lang w:bidi="ta-IN"/>
+              </w:rPr>
+              <w:t>2</w:t>
+            </w:r>
+            <w:r>
+              <w:rPr>
+                <w:rFonts w:ascii="Latha" w:hAnsi="Latha" w:cs="Latha"/>
+                <w:sz w:val="28"/>
+                <w:szCs w:val="28"/>
+                <w:highlight w:val="green"/>
+                <w:cs/>
+                <w:lang w:bidi="ta-IN"/>
+              </w:rPr>
+              <w:t>தி</w:t>
+            </w:r>
+            <w:r>
+              <w:rPr>
+                <w:rFonts w:ascii="BRH Tamil Tab Extra" w:hAnsi="BRH Tamil Tab Extra" w:cs="Latha"/>
+                <w:b/>
+                <w:sz w:val="32"/>
+                <w:szCs w:val="28"/>
+                <w:highlight w:val="green"/>
+              </w:rPr>
+              <w:t>…</w:t>
+            </w:r>
+            <w:r>
+              <w:rPr>
+                <w:rFonts w:ascii="Latha" w:hAnsi="Latha" w:cs="Latha"/>
+                <w:sz w:val="28"/>
+                <w:szCs w:val="28"/>
               </w:rPr>
               <w:t xml:space="preserve"> | </w:t>
             </w:r>
-            <w:proofErr w:type="spellStart"/>
-            <w:r>
-              <w:rPr>
-                <w:rFonts w:ascii="BRH Devanagari Extra" w:hAnsi="BRH Devanagari Extra" w:cs="BRH Devanagari Extra"/>
-                <w:sz w:val="40"/>
-                <w:szCs w:val="40"/>
-              </w:rPr>
-              <w:t>AjÉÉå</w:t>
-            </w:r>
-            <w:proofErr w:type="spellEnd"/>
-            <w:r>
-              <w:rPr>
-                <w:rFonts w:ascii="BRH Malayalam Extra" w:hAnsi="BRH Malayalam Extra" w:cs="BRH Devanagari Extra"/>
-                <w:sz w:val="34"/>
-                <w:szCs w:val="40"/>
-              </w:rPr>
-              <w:t>–</w:t>
-            </w:r>
-            <w:r>
-              <w:rPr>
-                <w:rFonts w:ascii="BRH Devanagari Extra" w:hAnsi="BRH Devanagari Extra" w:cs="BRH Devanagari Extra"/>
-                <w:sz w:val="40"/>
-                <w:szCs w:val="40"/>
-              </w:rPr>
-              <w:t xml:space="preserve"> </w:t>
-            </w:r>
-            <w:proofErr w:type="spellStart"/>
-            <w:r>
-              <w:rPr>
-                <w:rFonts w:ascii="BRH Devanagari Extra" w:hAnsi="BRH Devanagari Extra" w:cs="BRH Devanagari Extra"/>
-                <w:sz w:val="40"/>
-                <w:szCs w:val="40"/>
-              </w:rPr>
-              <w:t>CÌiÉþ</w:t>
-            </w:r>
-            <w:proofErr w:type="spellEnd"/>
-            <w:r>
-              <w:rPr>
-                <w:rFonts w:ascii="BRH Devanagari Extra" w:hAnsi="BRH Devanagari Extra" w:cs="BRH Devanagari Extra"/>
-                <w:sz w:val="40"/>
-                <w:szCs w:val="40"/>
+            <w:r>
+              <w:rPr>
+                <w:rFonts w:ascii="Latha" w:hAnsi="Latha" w:cs="Latha"/>
+                <w:sz w:val="28"/>
+                <w:szCs w:val="28"/>
+                <w:cs/>
+                <w:lang w:bidi="ta-IN"/>
+              </w:rPr>
+              <w:t>அதோ</w:t>
+            </w:r>
+            <w:r>
+              <w:rPr>
+                <w:rFonts w:ascii="BRH Tamil Tab Extra" w:hAnsi="BRH Tamil Tab Extra" w:cs="Latha"/>
+                <w:b/>
+                <w:sz w:val="32"/>
+                <w:szCs w:val="28"/>
+              </w:rPr>
+              <w:t>…</w:t>
+            </w:r>
+            <w:r>
+              <w:rPr>
+                <w:rFonts w:ascii="Latha" w:hAnsi="Latha" w:cs="Latha"/>
+                <w:b/>
+                <w:bCs/>
+                <w:position w:val="-12"/>
+                <w:sz w:val="28"/>
+                <w:szCs w:val="28"/>
+                <w:cs/>
+                <w:lang w:bidi="ta-IN"/>
+              </w:rPr>
+              <w:t>2</w:t>
+            </w:r>
+            <w:r>
+              <w:rPr>
+                <w:rFonts w:ascii="Latha" w:hAnsi="Latha" w:cs="Latha"/>
+                <w:sz w:val="28"/>
+                <w:szCs w:val="28"/>
+                <w:cs/>
+                <w:lang w:bidi="ta-IN"/>
+              </w:rPr>
+              <w:t xml:space="preserve"> இதி</w:t>
+            </w:r>
+            <w:r>
+              <w:rPr>
+                <w:rFonts w:ascii="BRH Tamil Tab Extra" w:hAnsi="BRH Tamil Tab Extra" w:cs="Latha"/>
+                <w:b/>
+                <w:sz w:val="36"/>
+                <w:szCs w:val="28"/>
+              </w:rPr>
+              <w:t>†</w:t>
+            </w:r>
+            <w:r>
+              <w:rPr>
+                <w:rFonts w:ascii="Latha" w:hAnsi="Latha" w:cs="Latha"/>
+                <w:sz w:val="28"/>
+                <w:szCs w:val="28"/>
               </w:rPr>
               <w:t xml:space="preserve"> |</w:t>
             </w:r>
@@ -5860,8 +5905,6 @@
                 <w:szCs w:val="28"/>
               </w:rPr>
             </w:pPr>
-            <w:bookmarkStart w:id="0" w:name="_GoBack"/>
-            <w:bookmarkEnd w:id="0"/>
             <w:r>
               <w:rPr>
                 <w:rFonts w:cs="Arial"/>
@@ -5911,20 +5954,8 @@
                 <w:sz w:val="28"/>
                 <w:szCs w:val="28"/>
               </w:rPr>
-              <w:t xml:space="preserve"> – </w:t>
-            </w:r>
-            <w:proofErr w:type="spellStart"/>
-            <w:r>
-              <w:rPr>
-                <w:rFonts w:cs="Arial"/>
-                <w:b/>
-                <w:bCs/>
-                <w:sz w:val="28"/>
-                <w:szCs w:val="28"/>
-              </w:rPr>
-              <w:t>Padam</w:t>
-            </w:r>
-            <w:proofErr w:type="spellEnd"/>
+              <w:t xml:space="preserve"> – Padam</w:t>
+            </w:r>
           </w:p>
           <w:p>
             <w:pPr>
@@ -6588,19 +6619,8 @@
                 <w:sz w:val="28"/>
                 <w:szCs w:val="28"/>
               </w:rPr>
-              <w:t xml:space="preserve">TS 7.1.20.1– </w:t>
-            </w:r>
-            <w:proofErr w:type="spellStart"/>
-            <w:r>
-              <w:rPr>
-                <w:rFonts w:cs="Arial"/>
-                <w:b/>
-                <w:sz w:val="28"/>
-                <w:szCs w:val="28"/>
-              </w:rPr>
-              <w:t>Vaakyam</w:t>
-            </w:r>
-            <w:proofErr w:type="spellEnd"/>
+              <w:t>TS 7.1.20.1– Vaakyam</w:t>
+            </w:r>
           </w:p>
           <w:p>
             <w:pPr>
@@ -7359,19 +7379,8 @@
                 <w:sz w:val="28"/>
                 <w:szCs w:val="28"/>
               </w:rPr>
-              <w:t xml:space="preserve">TS 7.1.1.2 – </w:t>
-            </w:r>
-            <w:proofErr w:type="spellStart"/>
-            <w:r>
-              <w:rPr>
-                <w:rFonts w:cs="Arial"/>
-                <w:b/>
-                <w:sz w:val="28"/>
-                <w:szCs w:val="28"/>
-              </w:rPr>
-              <w:t>Vaakyam</w:t>
-            </w:r>
-            <w:proofErr w:type="spellEnd"/>
+              <w:t>TS 7.1.1.2 – Vaakyam</w:t>
+            </w:r>
           </w:p>
           <w:p>
             <w:pPr>
@@ -7881,19 +7890,8 @@
                 <w:sz w:val="28"/>
                 <w:szCs w:val="28"/>
               </w:rPr>
-              <w:t xml:space="preserve">TS 7.1.11.1 – </w:t>
-            </w:r>
-            <w:proofErr w:type="spellStart"/>
-            <w:r>
-              <w:rPr>
-                <w:rFonts w:cs="Arial"/>
-                <w:b/>
-                <w:sz w:val="28"/>
-                <w:szCs w:val="28"/>
-              </w:rPr>
-              <w:t>Vaakyam</w:t>
-            </w:r>
-            <w:proofErr w:type="spellEnd"/>
+              <w:t>TS 7.1.11.1 – Vaakyam</w:t>
+            </w:r>
           </w:p>
           <w:p>
             <w:pPr>
@@ -8441,19 +8439,8 @@
                 <w:sz w:val="28"/>
                 <w:szCs w:val="28"/>
               </w:rPr>
-              <w:t xml:space="preserve">TS 7.1.15.1 – </w:t>
-            </w:r>
-            <w:proofErr w:type="spellStart"/>
-            <w:r>
-              <w:rPr>
-                <w:rFonts w:cs="Arial"/>
-                <w:b/>
-                <w:sz w:val="28"/>
-                <w:szCs w:val="28"/>
-              </w:rPr>
-              <w:t>Vaakyam</w:t>
-            </w:r>
-            <w:proofErr w:type="spellEnd"/>
+              <w:t>TS 7.1.15.1 – Vaakyam</w:t>
+            </w:r>
           </w:p>
           <w:p>
             <w:pPr>
@@ -9269,19 +9256,8 @@
                 <w:sz w:val="28"/>
                 <w:szCs w:val="28"/>
               </w:rPr>
-              <w:t xml:space="preserve">7.1.1.6 – </w:t>
-            </w:r>
-            <w:proofErr w:type="spellStart"/>
-            <w:r>
-              <w:rPr>
-                <w:b/>
-                <w:bCs/>
-                <w:sz w:val="28"/>
-                <w:szCs w:val="28"/>
-              </w:rPr>
-              <w:t>Vaakyam</w:t>
-            </w:r>
-            <w:proofErr w:type="spellEnd"/>
+              <w:t>7.1.1.6 – Vaakyam</w:t>
+            </w:r>
           </w:p>
           <w:p>
             <w:pPr>
@@ -11424,19 +11400,8 @@
                 <w:szCs w:val="28"/>
               </w:rPr>
               <w:lastRenderedPageBreak/>
-              <w:t xml:space="preserve">7.1.7.1 – </w:t>
-            </w:r>
-            <w:proofErr w:type="spellStart"/>
-            <w:r>
-              <w:rPr>
-                <w:b/>
-                <w:bCs/>
-                <w:sz w:val="28"/>
-                <w:szCs w:val="28"/>
-              </w:rPr>
-              <w:t>Vaakyam</w:t>
-            </w:r>
-            <w:proofErr w:type="spellEnd"/>
+              <w:t>7.1.7.1 – Vaakyam</w:t>
+            </w:r>
           </w:p>
           <w:p>
             <w:pPr>
@@ -14332,7 +14297,7 @@
 </file>
 
 <file path=word/endnotes.xml><?xml version="1.0" encoding="utf-8"?>
-<w:endnotes xmlns:wpc="http://schemas.microsoft.com/office/word/2010/wordprocessingCanvas" xmlns:cx="http://schemas.microsoft.com/office/drawing/2014/chartex" xmlns:cx1="http://schemas.microsoft.com/office/drawing/2015/9/8/chartex" xmlns:mc="http://schemas.openxmlformats.org/markup-compatibility/2006" xmlns:o="urn:schemas-microsoft-com:office:office" xmlns:r="http://schemas.openxmlformats.org/officeDocument/2006/relationships" xmlns:m="http://schemas.openxmlformats.org/officeDocument/2006/math" xmlns:v="urn:schemas-microsoft-com:vml" xmlns:wp14="http://schemas.microsoft.com/office/word/2010/wordprocessingDrawing" xmlns:wp="http://schemas.openxmlformats.org/drawingml/2006/wordprocessingDrawing" xmlns:w10="urn:schemas-microsoft-com:office:word" xmlns:w="http://schemas.openxmlformats.org/wordprocessingml/2006/main" xmlns:w14="http://schemas.microsoft.com/office/word/2010/wordml" xmlns:w15="http://schemas.microsoft.com/office/word/2012/wordml" xmlns:w16se="http://schemas.microsoft.com/office/word/2015/wordml/symex" xmlns:wpg="http://schemas.microsoft.com/office/word/2010/wordprocessingGroup" xmlns:wpi="http://schemas.microsoft.com/office/word/2010/wordprocessingInk" xmlns:wne="http://schemas.microsoft.com/office/word/2006/wordml" xmlns:wps="http://schemas.microsoft.com/office/word/2010/wordprocessingShape" mc:Ignorable="w14 w15 w16se wp14">
+<w:endnotes xmlns:wpc="http://schemas.microsoft.com/office/word/2010/wordprocessingCanvas" xmlns:cx="http://schemas.microsoft.com/office/drawing/2014/chartex" xmlns:cx1="http://schemas.microsoft.com/office/drawing/2015/9/8/chartex" xmlns:cx2="http://schemas.microsoft.com/office/drawing/2015/10/21/chartex" xmlns:cx3="http://schemas.microsoft.com/office/drawing/2016/5/9/chartex" xmlns:cx4="http://schemas.microsoft.com/office/drawing/2016/5/10/chartex" xmlns:cx5="http://schemas.microsoft.com/office/drawing/2016/5/11/chartex" xmlns:cx6="http://schemas.microsoft.com/office/drawing/2016/5/12/chartex" xmlns:cx7="http://schemas.microsoft.com/office/drawing/2016/5/13/chartex" xmlns:cx8="http://schemas.microsoft.com/office/drawing/2016/5/14/chartex" xmlns:mc="http://schemas.openxmlformats.org/markup-compatibility/2006" xmlns:aink="http://schemas.microsoft.com/office/drawing/2016/ink" xmlns:am3d="http://schemas.microsoft.com/office/drawing/2017/model3d" xmlns:o="urn:schemas-microsoft-com:office:office" xmlns:r="http://schemas.openxmlformats.org/officeDocument/2006/relationships" xmlns:m="http://schemas.openxmlformats.org/officeDocument/2006/math" xmlns:v="urn:schemas-microsoft-com:vml" xmlns:wp14="http://schemas.microsoft.com/office/word/2010/wordprocessingDrawing" xmlns:wp="http://schemas.openxmlformats.org/drawingml/2006/wordprocessingDrawing" xmlns:w10="urn:schemas-microsoft-com:office:word" xmlns:w="http://schemas.openxmlformats.org/wordprocessingml/2006/main" xmlns:w14="http://schemas.microsoft.com/office/word/2010/wordml" xmlns:w15="http://schemas.microsoft.com/office/word/2012/wordml" xmlns:w16cex="http://schemas.microsoft.com/office/word/2018/wordml/cex" xmlns:w16cid="http://schemas.microsoft.com/office/word/2016/wordml/cid" xmlns:w16="http://schemas.microsoft.com/office/word/2018/wordml" xmlns:w16sdtdh="http://schemas.microsoft.com/office/word/2020/wordml/sdtdatahash" xmlns:w16se="http://schemas.microsoft.com/office/word/2015/wordml/symex" xmlns:wpg="http://schemas.microsoft.com/office/word/2010/wordprocessingGroup" xmlns:wpi="http://schemas.microsoft.com/office/word/2010/wordprocessingInk" xmlns:wne="http://schemas.microsoft.com/office/word/2006/wordml" xmlns:wps="http://schemas.microsoft.com/office/word/2010/wordprocessingShape" mc:Ignorable="w14 w15 w16se w16cid w16 w16cex w16sdtdh wp14">
   <w:endnote w:type="separator" w:id="-1">
     <w:p>
       <w:pPr>
@@ -14357,7 +14322,7 @@
 </file>
 
 <file path=word/footer1.xml><?xml version="1.0" encoding="utf-8"?>
-<w:ftr xmlns:wpc="http://schemas.microsoft.com/office/word/2010/wordprocessingCanvas" xmlns:cx="http://schemas.microsoft.com/office/drawing/2014/chartex" xmlns:cx1="http://schemas.microsoft.com/office/drawing/2015/9/8/chartex" xmlns:mc="http://schemas.openxmlformats.org/markup-compatibility/2006" xmlns:o="urn:schemas-microsoft-com:office:office" xmlns:r="http://schemas.openxmlformats.org/officeDocument/2006/relationships" xmlns:m="http://schemas.openxmlformats.org/officeDocument/2006/math" xmlns:v="urn:schemas-microsoft-com:vml" xmlns:wp14="http://schemas.microsoft.com/office/word/2010/wordprocessingDrawing" xmlns:wp="http://schemas.openxmlformats.org/drawingml/2006/wordprocessingDrawing" xmlns:w10="urn:schemas-microsoft-com:office:word" xmlns:w="http://schemas.openxmlformats.org/wordprocessingml/2006/main" xmlns:w14="http://schemas.microsoft.com/office/word/2010/wordml" xmlns:w15="http://schemas.microsoft.com/office/word/2012/wordml" xmlns:w16se="http://schemas.microsoft.com/office/word/2015/wordml/symex" xmlns:wpg="http://schemas.microsoft.com/office/word/2010/wordprocessingGroup" xmlns:wpi="http://schemas.microsoft.com/office/word/2010/wordprocessingInk" xmlns:wne="http://schemas.microsoft.com/office/word/2006/wordml" xmlns:wps="http://schemas.microsoft.com/office/word/2010/wordprocessingShape" mc:Ignorable="w14 w15 w16se wp14">
+<w:ftr xmlns:wpc="http://schemas.microsoft.com/office/word/2010/wordprocessingCanvas" xmlns:cx="http://schemas.microsoft.com/office/drawing/2014/chartex" xmlns:cx1="http://schemas.microsoft.com/office/drawing/2015/9/8/chartex" xmlns:cx2="http://schemas.microsoft.com/office/drawing/2015/10/21/chartex" xmlns:cx3="http://schemas.microsoft.com/office/drawing/2016/5/9/chartex" xmlns:cx4="http://schemas.microsoft.com/office/drawing/2016/5/10/chartex" xmlns:cx5="http://schemas.microsoft.com/office/drawing/2016/5/11/chartex" xmlns:cx6="http://schemas.microsoft.com/office/drawing/2016/5/12/chartex" xmlns:cx7="http://schemas.microsoft.com/office/drawing/2016/5/13/chartex" xmlns:cx8="http://schemas.microsoft.com/office/drawing/2016/5/14/chartex" xmlns:mc="http://schemas.openxmlformats.org/markup-compatibility/2006" xmlns:aink="http://schemas.microsoft.com/office/drawing/2016/ink" xmlns:am3d="http://schemas.microsoft.com/office/drawing/2017/model3d" xmlns:o="urn:schemas-microsoft-com:office:office" xmlns:r="http://schemas.openxmlformats.org/officeDocument/2006/relationships" xmlns:m="http://schemas.openxmlformats.org/officeDocument/2006/math" xmlns:v="urn:schemas-microsoft-com:vml" xmlns:wp14="http://schemas.microsoft.com/office/word/2010/wordprocessingDrawing" xmlns:wp="http://schemas.openxmlformats.org/drawingml/2006/wordprocessingDrawing" xmlns:w10="urn:schemas-microsoft-com:office:word" xmlns:w="http://schemas.openxmlformats.org/wordprocessingml/2006/main" xmlns:w14="http://schemas.microsoft.com/office/word/2010/wordml" xmlns:w15="http://schemas.microsoft.com/office/word/2012/wordml" xmlns:w16cex="http://schemas.microsoft.com/office/word/2018/wordml/cex" xmlns:w16cid="http://schemas.microsoft.com/office/word/2016/wordml/cid" xmlns:w16="http://schemas.microsoft.com/office/word/2018/wordml" xmlns:w16sdtdh="http://schemas.microsoft.com/office/word/2020/wordml/sdtdatahash" xmlns:w16se="http://schemas.microsoft.com/office/word/2015/wordml/symex" xmlns:wpg="http://schemas.microsoft.com/office/word/2010/wordprocessingGroup" xmlns:wpi="http://schemas.microsoft.com/office/word/2010/wordprocessingInk" xmlns:wne="http://schemas.microsoft.com/office/word/2006/wordml" xmlns:wps="http://schemas.microsoft.com/office/word/2010/wordprocessingShape" mc:Ignorable="w14 w15 w16se w16cid w16 w16cex w16sdtdh wp14">
   <w:p>
     <w:pPr>
       <w:pBdr>
@@ -14545,7 +14510,7 @@
 </file>
 
 <file path=word/footer2.xml><?xml version="1.0" encoding="utf-8"?>
-<w:ftr xmlns:wpc="http://schemas.microsoft.com/office/word/2010/wordprocessingCanvas" xmlns:cx="http://schemas.microsoft.com/office/drawing/2014/chartex" xmlns:cx1="http://schemas.microsoft.com/office/drawing/2015/9/8/chartex" xmlns:mc="http://schemas.openxmlformats.org/markup-compatibility/2006" xmlns:o="urn:schemas-microsoft-com:office:office" xmlns:r="http://schemas.openxmlformats.org/officeDocument/2006/relationships" xmlns:m="http://schemas.openxmlformats.org/officeDocument/2006/math" xmlns:v="urn:schemas-microsoft-com:vml" xmlns:wp14="http://schemas.microsoft.com/office/word/2010/wordprocessingDrawing" xmlns:wp="http://schemas.openxmlformats.org/drawingml/2006/wordprocessingDrawing" xmlns:w10="urn:schemas-microsoft-com:office:word" xmlns:w="http://schemas.openxmlformats.org/wordprocessingml/2006/main" xmlns:w14="http://schemas.microsoft.com/office/word/2010/wordml" xmlns:w15="http://schemas.microsoft.com/office/word/2012/wordml" xmlns:w16se="http://schemas.microsoft.com/office/word/2015/wordml/symex" xmlns:wpg="http://schemas.microsoft.com/office/word/2010/wordprocessingGroup" xmlns:wpi="http://schemas.microsoft.com/office/word/2010/wordprocessingInk" xmlns:wne="http://schemas.microsoft.com/office/word/2006/wordml" xmlns:wps="http://schemas.microsoft.com/office/word/2010/wordprocessingShape" mc:Ignorable="w14 w15 w16se wp14">
+<w:ftr xmlns:wpc="http://schemas.microsoft.com/office/word/2010/wordprocessingCanvas" xmlns:cx="http://schemas.microsoft.com/office/drawing/2014/chartex" xmlns:cx1="http://schemas.microsoft.com/office/drawing/2015/9/8/chartex" xmlns:cx2="http://schemas.microsoft.com/office/drawing/2015/10/21/chartex" xmlns:cx3="http://schemas.microsoft.com/office/drawing/2016/5/9/chartex" xmlns:cx4="http://schemas.microsoft.com/office/drawing/2016/5/10/chartex" xmlns:cx5="http://schemas.microsoft.com/office/drawing/2016/5/11/chartex" xmlns:cx6="http://schemas.microsoft.com/office/drawing/2016/5/12/chartex" xmlns:cx7="http://schemas.microsoft.com/office/drawing/2016/5/13/chartex" xmlns:cx8="http://schemas.microsoft.com/office/drawing/2016/5/14/chartex" xmlns:mc="http://schemas.openxmlformats.org/markup-compatibility/2006" xmlns:aink="http://schemas.microsoft.com/office/drawing/2016/ink" xmlns:am3d="http://schemas.microsoft.com/office/drawing/2017/model3d" xmlns:o="urn:schemas-microsoft-com:office:office" xmlns:r="http://schemas.openxmlformats.org/officeDocument/2006/relationships" xmlns:m="http://schemas.openxmlformats.org/officeDocument/2006/math" xmlns:v="urn:schemas-microsoft-com:vml" xmlns:wp14="http://schemas.microsoft.com/office/word/2010/wordprocessingDrawing" xmlns:wp="http://schemas.openxmlformats.org/drawingml/2006/wordprocessingDrawing" xmlns:w10="urn:schemas-microsoft-com:office:word" xmlns:w="http://schemas.openxmlformats.org/wordprocessingml/2006/main" xmlns:w14="http://schemas.microsoft.com/office/word/2010/wordml" xmlns:w15="http://schemas.microsoft.com/office/word/2012/wordml" xmlns:w16cex="http://schemas.microsoft.com/office/word/2018/wordml/cex" xmlns:w16cid="http://schemas.microsoft.com/office/word/2016/wordml/cid" xmlns:w16="http://schemas.microsoft.com/office/word/2018/wordml" xmlns:w16sdtdh="http://schemas.microsoft.com/office/word/2020/wordml/sdtdatahash" xmlns:w16se="http://schemas.microsoft.com/office/word/2015/wordml/symex" xmlns:wpg="http://schemas.microsoft.com/office/word/2010/wordprocessingGroup" xmlns:wpi="http://schemas.microsoft.com/office/word/2010/wordprocessingInk" xmlns:wne="http://schemas.microsoft.com/office/word/2006/wordml" xmlns:wps="http://schemas.microsoft.com/office/word/2010/wordprocessingShape" mc:Ignorable="w14 w15 w16se w16cid w16 w16cex w16sdtdh wp14">
   <w:p>
     <w:pPr>
       <w:pBdr>
@@ -14740,7 +14705,7 @@
 </file>
 
 <file path=word/footnotes.xml><?xml version="1.0" encoding="utf-8"?>
-<w:footnotes xmlns:wpc="http://schemas.microsoft.com/office/word/2010/wordprocessingCanvas" xmlns:cx="http://schemas.microsoft.com/office/drawing/2014/chartex" xmlns:cx1="http://schemas.microsoft.com/office/drawing/2015/9/8/chartex" xmlns:mc="http://schemas.openxmlformats.org/markup-compatibility/2006" xmlns:o="urn:schemas-microsoft-com:office:office" xmlns:r="http://schemas.openxmlformats.org/officeDocument/2006/relationships" xmlns:m="http://schemas.openxmlformats.org/officeDocument/2006/math" xmlns:v="urn:schemas-microsoft-com:vml" xmlns:wp14="http://schemas.microsoft.com/office/word/2010/wordprocessingDrawing" xmlns:wp="http://schemas.openxmlformats.org/drawingml/2006/wordprocessingDrawing" xmlns:w10="urn:schemas-microsoft-com:office:word" xmlns:w="http://schemas.openxmlformats.org/wordprocessingml/2006/main" xmlns:w14="http://schemas.microsoft.com/office/word/2010/wordml" xmlns:w15="http://schemas.microsoft.com/office/word/2012/wordml" xmlns:w16se="http://schemas.microsoft.com/office/word/2015/wordml/symex" xmlns:wpg="http://schemas.microsoft.com/office/word/2010/wordprocessingGroup" xmlns:wpi="http://schemas.microsoft.com/office/word/2010/wordprocessingInk" xmlns:wne="http://schemas.microsoft.com/office/word/2006/wordml" xmlns:wps="http://schemas.microsoft.com/office/word/2010/wordprocessingShape" mc:Ignorable="w14 w15 w16se wp14">
+<w:footnotes xmlns:wpc="http://schemas.microsoft.com/office/word/2010/wordprocessingCanvas" xmlns:cx="http://schemas.microsoft.com/office/drawing/2014/chartex" xmlns:cx1="http://schemas.microsoft.com/office/drawing/2015/9/8/chartex" xmlns:cx2="http://schemas.microsoft.com/office/drawing/2015/10/21/chartex" xmlns:cx3="http://schemas.microsoft.com/office/drawing/2016/5/9/chartex" xmlns:cx4="http://schemas.microsoft.com/office/drawing/2016/5/10/chartex" xmlns:cx5="http://schemas.microsoft.com/office/drawing/2016/5/11/chartex" xmlns:cx6="http://schemas.microsoft.com/office/drawing/2016/5/12/chartex" xmlns:cx7="http://schemas.microsoft.com/office/drawing/2016/5/13/chartex" xmlns:cx8="http://schemas.microsoft.com/office/drawing/2016/5/14/chartex" xmlns:mc="http://schemas.openxmlformats.org/markup-compatibility/2006" xmlns:aink="http://schemas.microsoft.com/office/drawing/2016/ink" xmlns:am3d="http://schemas.microsoft.com/office/drawing/2017/model3d" xmlns:o="urn:schemas-microsoft-com:office:office" xmlns:r="http://schemas.openxmlformats.org/officeDocument/2006/relationships" xmlns:m="http://schemas.openxmlformats.org/officeDocument/2006/math" xmlns:v="urn:schemas-microsoft-com:vml" xmlns:wp14="http://schemas.microsoft.com/office/word/2010/wordprocessingDrawing" xmlns:wp="http://schemas.openxmlformats.org/drawingml/2006/wordprocessingDrawing" xmlns:w10="urn:schemas-microsoft-com:office:word" xmlns:w="http://schemas.openxmlformats.org/wordprocessingml/2006/main" xmlns:w14="http://schemas.microsoft.com/office/word/2010/wordml" xmlns:w15="http://schemas.microsoft.com/office/word/2012/wordml" xmlns:w16cex="http://schemas.microsoft.com/office/word/2018/wordml/cex" xmlns:w16cid="http://schemas.microsoft.com/office/word/2016/wordml/cid" xmlns:w16="http://schemas.microsoft.com/office/word/2018/wordml" xmlns:w16sdtdh="http://schemas.microsoft.com/office/word/2020/wordml/sdtdatahash" xmlns:w16se="http://schemas.microsoft.com/office/word/2015/wordml/symex" xmlns:wpg="http://schemas.microsoft.com/office/word/2010/wordprocessingGroup" xmlns:wpi="http://schemas.microsoft.com/office/word/2010/wordprocessingInk" xmlns:wne="http://schemas.microsoft.com/office/word/2006/wordml" xmlns:wps="http://schemas.microsoft.com/office/word/2010/wordprocessingShape" mc:Ignorable="w14 w15 w16se w16cid w16 w16cex w16sdtdh wp14">
   <w:footnote w:type="separator" w:id="-1">
     <w:p>
       <w:pPr>
@@ -14765,7 +14730,7 @@
 </file>
 
 <file path=word/header1.xml><?xml version="1.0" encoding="utf-8"?>
-<w:hdr xmlns:wpc="http://schemas.microsoft.com/office/word/2010/wordprocessingCanvas" xmlns:cx="http://schemas.microsoft.com/office/drawing/2014/chartex" xmlns:cx1="http://schemas.microsoft.com/office/drawing/2015/9/8/chartex" xmlns:mc="http://schemas.openxmlformats.org/markup-compatibility/2006" xmlns:o="urn:schemas-microsoft-com:office:office" xmlns:r="http://schemas.openxmlformats.org/officeDocument/2006/relationships" xmlns:m="http://schemas.openxmlformats.org/officeDocument/2006/math" xmlns:v="urn:schemas-microsoft-com:vml" xmlns:wp14="http://schemas.microsoft.com/office/word/2010/wordprocessingDrawing" xmlns:wp="http://schemas.openxmlformats.org/drawingml/2006/wordprocessingDrawing" xmlns:w10="urn:schemas-microsoft-com:office:word" xmlns:w="http://schemas.openxmlformats.org/wordprocessingml/2006/main" xmlns:w14="http://schemas.microsoft.com/office/word/2010/wordml" xmlns:w15="http://schemas.microsoft.com/office/word/2012/wordml" xmlns:w16se="http://schemas.microsoft.com/office/word/2015/wordml/symex" xmlns:wpg="http://schemas.microsoft.com/office/word/2010/wordprocessingGroup" xmlns:wpi="http://schemas.microsoft.com/office/word/2010/wordprocessingInk" xmlns:wne="http://schemas.microsoft.com/office/word/2006/wordml" xmlns:wps="http://schemas.microsoft.com/office/word/2010/wordprocessingShape" mc:Ignorable="w14 w15 w16se wp14">
+<w:hdr xmlns:wpc="http://schemas.microsoft.com/office/word/2010/wordprocessingCanvas" xmlns:cx="http://schemas.microsoft.com/office/drawing/2014/chartex" xmlns:cx1="http://schemas.microsoft.com/office/drawing/2015/9/8/chartex" xmlns:cx2="http://schemas.microsoft.com/office/drawing/2015/10/21/chartex" xmlns:cx3="http://schemas.microsoft.com/office/drawing/2016/5/9/chartex" xmlns:cx4="http://schemas.microsoft.com/office/drawing/2016/5/10/chartex" xmlns:cx5="http://schemas.microsoft.com/office/drawing/2016/5/11/chartex" xmlns:cx6="http://schemas.microsoft.com/office/drawing/2016/5/12/chartex" xmlns:cx7="http://schemas.microsoft.com/office/drawing/2016/5/13/chartex" xmlns:cx8="http://schemas.microsoft.com/office/drawing/2016/5/14/chartex" xmlns:mc="http://schemas.openxmlformats.org/markup-compatibility/2006" xmlns:aink="http://schemas.microsoft.com/office/drawing/2016/ink" xmlns:am3d="http://schemas.microsoft.com/office/drawing/2017/model3d" xmlns:o="urn:schemas-microsoft-com:office:office" xmlns:r="http://schemas.openxmlformats.org/officeDocument/2006/relationships" xmlns:m="http://schemas.openxmlformats.org/officeDocument/2006/math" xmlns:v="urn:schemas-microsoft-com:vml" xmlns:wp14="http://schemas.microsoft.com/office/word/2010/wordprocessingDrawing" xmlns:wp="http://schemas.openxmlformats.org/drawingml/2006/wordprocessingDrawing" xmlns:w10="urn:schemas-microsoft-com:office:word" xmlns:w="http://schemas.openxmlformats.org/wordprocessingml/2006/main" xmlns:w14="http://schemas.microsoft.com/office/word/2010/wordml" xmlns:w15="http://schemas.microsoft.com/office/word/2012/wordml" xmlns:w16cex="http://schemas.microsoft.com/office/word/2018/wordml/cex" xmlns:w16cid="http://schemas.microsoft.com/office/word/2016/wordml/cid" xmlns:w16="http://schemas.microsoft.com/office/word/2018/wordml" xmlns:w16sdtdh="http://schemas.microsoft.com/office/word/2020/wordml/sdtdatahash" xmlns:w16se="http://schemas.microsoft.com/office/word/2015/wordml/symex" xmlns:wpg="http://schemas.microsoft.com/office/word/2010/wordprocessingGroup" xmlns:wpi="http://schemas.microsoft.com/office/word/2010/wordprocessingInk" xmlns:wne="http://schemas.microsoft.com/office/word/2006/wordml" xmlns:wps="http://schemas.microsoft.com/office/word/2010/wordprocessingShape" mc:Ignorable="w14 w15 w16se w16cid w16 w16cex w16sdtdh wp14">
   <w:p>
     <w:pPr>
       <w:pStyle w:val="Header"/>
@@ -14778,7 +14743,7 @@
 </file>
 
 <file path=word/styles.xml><?xml version="1.0" encoding="utf-8"?>
-<w:styles xmlns:mc="http://schemas.openxmlformats.org/markup-compatibility/2006" xmlns:r="http://schemas.openxmlformats.org/officeDocument/2006/relationships" xmlns:w="http://schemas.openxmlformats.org/wordprocessingml/2006/main" xmlns:w14="http://schemas.microsoft.com/office/word/2010/wordml" xmlns:w15="http://schemas.microsoft.com/office/word/2012/wordml" xmlns:w16se="http://schemas.microsoft.com/office/word/2015/wordml/symex" mc:Ignorable="w14 w15 w16se">
+<w:styles xmlns:mc="http://schemas.openxmlformats.org/markup-compatibility/2006" xmlns:r="http://schemas.openxmlformats.org/officeDocument/2006/relationships" xmlns:w="http://schemas.openxmlformats.org/wordprocessingml/2006/main" xmlns:w14="http://schemas.microsoft.com/office/word/2010/wordml" xmlns:w15="http://schemas.microsoft.com/office/word/2012/wordml" xmlns:w16cex="http://schemas.microsoft.com/office/word/2018/wordml/cex" xmlns:w16cid="http://schemas.microsoft.com/office/word/2016/wordml/cid" xmlns:w16="http://schemas.microsoft.com/office/word/2018/wordml" xmlns:w16sdtdh="http://schemas.microsoft.com/office/word/2020/wordml/sdtdatahash" xmlns:w16se="http://schemas.microsoft.com/office/word/2015/wordml/symex" mc:Ignorable="w14 w15 w16se w16cid w16 w16cex w16sdtdh">
   <w:docDefaults>
     <w:rPrDefault>
       <w:rPr>
@@ -14788,7 +14753,7 @@
     </w:rPrDefault>
     <w:pPrDefault/>
   </w:docDefaults>
-  <w:latentStyles w:defLockedState="0" w:defUIPriority="99" w:defSemiHidden="0" w:defUnhideWhenUsed="0" w:defQFormat="0" w:count="371">
+  <w:latentStyles w:defLockedState="0" w:defUIPriority="99" w:defSemiHidden="0" w:defUnhideWhenUsed="0" w:defQFormat="0" w:count="376">
     <w:lsdException w:name="Normal" w:uiPriority="0" w:qFormat="1"/>
     <w:lsdException w:name="heading 1" w:uiPriority="9" w:qFormat="1"/>
     <w:lsdException w:name="heading 2" w:semiHidden="1" w:uiPriority="9" w:unhideWhenUsed="1" w:qFormat="1"/>
@@ -14894,7 +14859,6 @@
     <w:lsdException w:name="HTML Sample" w:semiHidden="1" w:unhideWhenUsed="1"/>
     <w:lsdException w:name="HTML Typewriter" w:semiHidden="1" w:unhideWhenUsed="1"/>
     <w:lsdException w:name="HTML Variable" w:semiHidden="1" w:unhideWhenUsed="1"/>
-    <w:lsdException w:name="Normal Table" w:semiHidden="1" w:unhideWhenUsed="1"/>
     <w:lsdException w:name="annotation subject" w:semiHidden="1" w:unhideWhenUsed="1"/>
     <w:lsdException w:name="No List" w:semiHidden="1" w:unhideWhenUsed="1"/>
     <w:lsdException w:name="Outline List 1" w:semiHidden="1" w:unhideWhenUsed="1"/>
@@ -14937,11 +14901,8 @@
     <w:lsdException w:name="Table Contemporary" w:semiHidden="1" w:unhideWhenUsed="1"/>
     <w:lsdException w:name="Table Elegant" w:semiHidden="1" w:unhideWhenUsed="1"/>
     <w:lsdException w:name="Table Professional" w:semiHidden="1" w:unhideWhenUsed="1"/>
-    <w:lsdException w:name="Table Subtle 1" w:semiHidden="1" w:unhideWhenUsed="1"/>
     <w:lsdException w:name="Table Subtle 2" w:semiHidden="1" w:unhideWhenUsed="1"/>
     <w:lsdException w:name="Table Web 1" w:semiHidden="1" w:unhideWhenUsed="1"/>
-    <w:lsdException w:name="Table Web 2" w:semiHidden="1" w:unhideWhenUsed="1"/>
-    <w:lsdException w:name="Table Web 3" w:semiHidden="1" w:unhideWhenUsed="1"/>
     <w:lsdException w:name="Balloon Text" w:semiHidden="1" w:unhideWhenUsed="1"/>
     <w:lsdException w:name="Table Grid" w:uiPriority="59"/>
     <w:lsdException w:name="Table Theme" w:semiHidden="1" w:unhideWhenUsed="1"/>
@@ -15160,6 +15121,11 @@
     <w:lsdException w:name="List Table 5 Dark Accent 6" w:uiPriority="50"/>
     <w:lsdException w:name="List Table 6 Colorful Accent 6" w:uiPriority="51"/>
     <w:lsdException w:name="List Table 7 Colorful Accent 6" w:uiPriority="52"/>
+    <w:lsdException w:name="Mention" w:semiHidden="1" w:unhideWhenUsed="1"/>
+    <w:lsdException w:name="Smart Hyperlink" w:semiHidden="1" w:unhideWhenUsed="1"/>
+    <w:lsdException w:name="Hashtag" w:semiHidden="1" w:unhideWhenUsed="1"/>
+    <w:lsdException w:name="Unresolved Mention" w:semiHidden="1" w:unhideWhenUsed="1"/>
+    <w:lsdException w:name="Smart Link" w:semiHidden="1" w:unhideWhenUsed="1"/>
   </w:latentStyles>
   <w:style w:type="paragraph" w:default="1" w:styleId="Normal">
     <w:name w:val="Normal"/>

</xml_diff>

<commit_message>
TS PP 7.1 to 7.3 Tamil final - 10/10/2021
</commit_message>
<xml_diff>
--- a/TS-Padam/TS-7.1/TS 7.1 Tamil Pada Paatam Corrections.docx
+++ b/TS-Padam/TS-7.1/TS 7.1 Tamil Pada Paatam Corrections.docx
@@ -33,7 +33,6 @@
         </w:rPr>
         <w:t xml:space="preserve"> – TS </w:t>
       </w:r>
-      <w:proofErr w:type="gramStart"/>
       <w:r>
         <w:rPr>
           <w:b/>
@@ -64,7 +63,6 @@
         </w:rPr>
         <w:t>Tamil</w:t>
       </w:r>
-      <w:proofErr w:type="gramEnd"/>
       <w:r>
         <w:rPr>
           <w:b/>
@@ -111,21 +109,9 @@
           <w:bCs/>
           <w:sz w:val="32"/>
           <w:szCs w:val="32"/>
-          <w:highlight w:val="red"/>
           <w:u w:val="single"/>
         </w:rPr>
-        <w:t>??????</w:t>
-      </w:r>
-      <w:r>
-        <w:rPr>
-          <w:b/>
-          <w:bCs/>
-          <w:sz w:val="32"/>
-          <w:szCs w:val="32"/>
-          <w:highlight w:val="red"/>
-          <w:u w:val="single"/>
-        </w:rPr>
-        <w:t>2020</w:t>
+        <w:t>30th September 2021</w:t>
       </w:r>
       <w:r>
         <w:rPr>
@@ -7820,31 +7806,22 @@
                 <w:sz w:val="32"/>
                 <w:szCs w:val="32"/>
               </w:rPr>
-              <w:t xml:space="preserve"> (it is </w:t>
-            </w:r>
-            <w:proofErr w:type="spellStart"/>
+              <w:t xml:space="preserve"> (it is dee</w:t>
+            </w:r>
             <w:r>
               <w:rPr>
                 <w:sz w:val="32"/>
                 <w:szCs w:val="32"/>
               </w:rPr>
-              <w:t>dee</w:t>
+              <w:t>r</w:t>
             </w:r>
             <w:r>
               <w:rPr>
                 <w:sz w:val="32"/>
                 <w:szCs w:val="32"/>
               </w:rPr>
-              <w:t>r</w:t>
-            </w:r>
-            <w:r>
-              <w:rPr>
-                <w:sz w:val="32"/>
-                <w:szCs w:val="32"/>
-              </w:rPr>
               <w:t>gham</w:t>
             </w:r>
-            <w:proofErr w:type="spellEnd"/>
             <w:r>
               <w:rPr>
                 <w:sz w:val="32"/>
@@ -8947,31 +8924,7 @@
                 <w:szCs w:val="32"/>
                 <w:lang w:bidi="ta-IN"/>
               </w:rPr>
-              <w:t xml:space="preserve"> (</w:t>
-            </w:r>
-            <w:proofErr w:type="spellStart"/>
-            <w:r>
-              <w:rPr>
-                <w:rFonts w:ascii="Latha" w:hAnsi="Latha" w:cs="Latha"/>
-                <w:b/>
-                <w:bCs/>
-                <w:sz w:val="32"/>
-                <w:szCs w:val="32"/>
-                <w:lang w:bidi="ta-IN"/>
-              </w:rPr>
-              <w:t>hrasvam</w:t>
-            </w:r>
-            <w:proofErr w:type="spellEnd"/>
-            <w:r>
-              <w:rPr>
-                <w:rFonts w:ascii="Latha" w:hAnsi="Latha" w:cs="Latha"/>
-                <w:b/>
-                <w:bCs/>
-                <w:sz w:val="32"/>
-                <w:szCs w:val="32"/>
-                <w:lang w:bidi="ta-IN"/>
-              </w:rPr>
-              <w:t>)</w:t>
+              <w:t xml:space="preserve"> (hrasvam)</w:t>
             </w:r>
           </w:p>
         </w:tc>
@@ -9454,7 +9407,6 @@
               </w:rPr>
               <w:t>ஜ</w:t>
             </w:r>
-            <w:proofErr w:type="spellStart"/>
             <w:r>
               <w:rPr>
                 <w:rFonts w:ascii="BRH Devanagari Extra" w:hAnsi="BRH Devanagari Extra"/>
@@ -9464,7 +9416,6 @@
               </w:rPr>
               <w:t>óè</w:t>
             </w:r>
-            <w:proofErr w:type="spellEnd"/>
             <w:r>
               <w:rPr>
                 <w:sz w:val="28"/>
@@ -9621,7 +9572,6 @@
               </w:rPr>
               <w:t>ஜ</w:t>
             </w:r>
-            <w:proofErr w:type="spellStart"/>
             <w:r>
               <w:rPr>
                 <w:rFonts w:ascii="BRH Devanagari Extra" w:hAnsi="BRH Devanagari Extra"/>
@@ -9631,7 +9581,6 @@
               </w:rPr>
               <w:t>óè</w:t>
             </w:r>
-            <w:proofErr w:type="spellEnd"/>
             <w:r>
               <w:rPr>
                 <w:sz w:val="28"/>
@@ -12592,23 +12541,7 @@
                 <w:sz w:val="28"/>
                 <w:szCs w:val="28"/>
               </w:rPr>
-              <w:t xml:space="preserve">(missing </w:t>
-            </w:r>
-            <w:proofErr w:type="spellStart"/>
-            <w:r>
-              <w:rPr>
-                <w:sz w:val="28"/>
-                <w:szCs w:val="28"/>
-              </w:rPr>
-              <w:t>visargam</w:t>
-            </w:r>
-            <w:proofErr w:type="spellEnd"/>
-            <w:r>
-              <w:rPr>
-                <w:sz w:val="28"/>
-                <w:szCs w:val="28"/>
-              </w:rPr>
-              <w:t xml:space="preserve"> inserted)</w:t>
+              <w:t>(missing visargam inserted)</w:t>
             </w:r>
           </w:p>
         </w:tc>
@@ -13633,7 +13566,6 @@
               </w:rPr>
               <w:t xml:space="preserve"> </w:t>
             </w:r>
-            <w:proofErr w:type="spellStart"/>
             <w:r>
               <w:rPr>
                 <w:rFonts w:cs="Latha"/>
@@ -13641,17 +13573,7 @@
                 <w:szCs w:val="28"/>
                 <w:lang w:bidi="ta-IN"/>
               </w:rPr>
-              <w:t>Panchati</w:t>
-            </w:r>
-            <w:proofErr w:type="spellEnd"/>
-            <w:r>
-              <w:rPr>
-                <w:rFonts w:cs="Latha"/>
-                <w:sz w:val="28"/>
-                <w:szCs w:val="28"/>
-                <w:lang w:bidi="ta-IN"/>
-              </w:rPr>
-              <w:t xml:space="preserve"> 20</w:t>
+              <w:t>Panchati 20</w:t>
             </w:r>
           </w:p>
         </w:tc>
@@ -14859,6 +14781,7 @@
     <w:lsdException w:name="HTML Sample" w:semiHidden="1" w:unhideWhenUsed="1"/>
     <w:lsdException w:name="HTML Typewriter" w:semiHidden="1" w:unhideWhenUsed="1"/>
     <w:lsdException w:name="HTML Variable" w:semiHidden="1" w:unhideWhenUsed="1"/>
+    <w:lsdException w:name="Normal Table" w:semiHidden="1" w:unhideWhenUsed="1"/>
     <w:lsdException w:name="annotation subject" w:semiHidden="1" w:unhideWhenUsed="1"/>
     <w:lsdException w:name="No List" w:semiHidden="1" w:unhideWhenUsed="1"/>
     <w:lsdException w:name="Outline List 1" w:semiHidden="1" w:unhideWhenUsed="1"/>
@@ -14901,8 +14824,11 @@
     <w:lsdException w:name="Table Contemporary" w:semiHidden="1" w:unhideWhenUsed="1"/>
     <w:lsdException w:name="Table Elegant" w:semiHidden="1" w:unhideWhenUsed="1"/>
     <w:lsdException w:name="Table Professional" w:semiHidden="1" w:unhideWhenUsed="1"/>
+    <w:lsdException w:name="Table Subtle 1" w:semiHidden="1" w:unhideWhenUsed="1"/>
     <w:lsdException w:name="Table Subtle 2" w:semiHidden="1" w:unhideWhenUsed="1"/>
     <w:lsdException w:name="Table Web 1" w:semiHidden="1" w:unhideWhenUsed="1"/>
+    <w:lsdException w:name="Table Web 2" w:semiHidden="1" w:unhideWhenUsed="1"/>
+    <w:lsdException w:name="Table Web 3" w:semiHidden="1" w:unhideWhenUsed="1"/>
     <w:lsdException w:name="Balloon Text" w:semiHidden="1" w:unhideWhenUsed="1"/>
     <w:lsdException w:name="Table Grid" w:uiPriority="59"/>
     <w:lsdException w:name="Table Theme" w:semiHidden="1" w:unhideWhenUsed="1"/>

</xml_diff>

<commit_message>
nmv 06 03 2024
</commit_message>
<xml_diff>
--- a/TS-Padam/TS-7.1/TS 7.1 Tamil Pada Paatam Corrections.docx
+++ b/TS-Padam/TS-7.1/TS 7.1 Tamil Pada Paatam Corrections.docx
@@ -1,7 +1,692 @@
 
 <file path=word/document.xml><?xml version="1.0" encoding="utf-8"?>
-<w:document xmlns:wpc="http://schemas.microsoft.com/office/word/2010/wordprocessingCanvas" xmlns:cx="http://schemas.microsoft.com/office/drawing/2014/chartex" xmlns:cx1="http://schemas.microsoft.com/office/drawing/2015/9/8/chartex" xmlns:cx2="http://schemas.microsoft.com/office/drawing/2015/10/21/chartex" xmlns:cx3="http://schemas.microsoft.com/office/drawing/2016/5/9/chartex" xmlns:cx4="http://schemas.microsoft.com/office/drawing/2016/5/10/chartex" xmlns:cx5="http://schemas.microsoft.com/office/drawing/2016/5/11/chartex" xmlns:cx6="http://schemas.microsoft.com/office/drawing/2016/5/12/chartex" xmlns:cx7="http://schemas.microsoft.com/office/drawing/2016/5/13/chartex" xmlns:cx8="http://schemas.microsoft.com/office/drawing/2016/5/14/chartex" xmlns:mc="http://schemas.openxmlformats.org/markup-compatibility/2006" xmlns:aink="http://schemas.microsoft.com/office/drawing/2016/ink" xmlns:am3d="http://schemas.microsoft.com/office/drawing/2017/model3d" xmlns:o="urn:schemas-microsoft-com:office:office" xmlns:r="http://schemas.openxmlformats.org/officeDocument/2006/relationships" xmlns:m="http://schemas.openxmlformats.org/officeDocument/2006/math" xmlns:v="urn:schemas-microsoft-com:vml" xmlns:wp14="http://schemas.microsoft.com/office/word/2010/wordprocessingDrawing" xmlns:wp="http://schemas.openxmlformats.org/drawingml/2006/wordprocessingDrawing" xmlns:w10="urn:schemas-microsoft-com:office:word" xmlns:w="http://schemas.openxmlformats.org/wordprocessingml/2006/main" xmlns:w14="http://schemas.microsoft.com/office/word/2010/wordml" xmlns:w15="http://schemas.microsoft.com/office/word/2012/wordml" xmlns:w16cex="http://schemas.microsoft.com/office/word/2018/wordml/cex" xmlns:w16cid="http://schemas.microsoft.com/office/word/2016/wordml/cid" xmlns:w16="http://schemas.microsoft.com/office/word/2018/wordml" xmlns:w16sdtdh="http://schemas.microsoft.com/office/word/2020/wordml/sdtdatahash" xmlns:w16se="http://schemas.microsoft.com/office/word/2015/wordml/symex" xmlns:wpg="http://schemas.microsoft.com/office/word/2010/wordprocessingGroup" xmlns:wpi="http://schemas.microsoft.com/office/word/2010/wordprocessingInk" xmlns:wne="http://schemas.microsoft.com/office/word/2006/wordml" xmlns:wps="http://schemas.microsoft.com/office/word/2010/wordprocessingShape" mc:Ignorable="w14 w15 w16se w16cid w16 w16cex w16sdtdh wp14">
+<w:document xmlns:wpc="http://schemas.microsoft.com/office/word/2010/wordprocessingCanvas" xmlns:cx="http://schemas.microsoft.com/office/drawing/2014/chartex" xmlns:cx1="http://schemas.microsoft.com/office/drawing/2015/9/8/chartex" xmlns:cx2="http://schemas.microsoft.com/office/drawing/2015/10/21/chartex" xmlns:cx3="http://schemas.microsoft.com/office/drawing/2016/5/9/chartex" xmlns:cx4="http://schemas.microsoft.com/office/drawing/2016/5/10/chartex" xmlns:cx5="http://schemas.microsoft.com/office/drawing/2016/5/11/chartex" xmlns:cx6="http://schemas.microsoft.com/office/drawing/2016/5/12/chartex" xmlns:cx7="http://schemas.microsoft.com/office/drawing/2016/5/13/chartex" xmlns:cx8="http://schemas.microsoft.com/office/drawing/2016/5/14/chartex" xmlns:mc="http://schemas.openxmlformats.org/markup-compatibility/2006" xmlns:aink="http://schemas.microsoft.com/office/drawing/2016/ink" xmlns:am3d="http://schemas.microsoft.com/office/drawing/2017/model3d" xmlns:o="urn:schemas-microsoft-com:office:office" xmlns:oel="http://schemas.microsoft.com/office/2019/extlst" xmlns:r="http://schemas.openxmlformats.org/officeDocument/2006/relationships" xmlns:m="http://schemas.openxmlformats.org/officeDocument/2006/math" xmlns:v="urn:schemas-microsoft-com:vml" xmlns:wp14="http://schemas.microsoft.com/office/word/2010/wordprocessingDrawing" xmlns:wp="http://schemas.openxmlformats.org/drawingml/2006/wordprocessingDrawing" xmlns:w10="urn:schemas-microsoft-com:office:word" xmlns:w="http://schemas.openxmlformats.org/wordprocessingml/2006/main" xmlns:w14="http://schemas.microsoft.com/office/word/2010/wordml" xmlns:w15="http://schemas.microsoft.com/office/word/2012/wordml" xmlns:w16cex="http://schemas.microsoft.com/office/word/2018/wordml/cex" xmlns:w16cid="http://schemas.microsoft.com/office/word/2016/wordml/cid" xmlns:w16="http://schemas.microsoft.com/office/word/2018/wordml" xmlns:w16sdtdh="http://schemas.microsoft.com/office/word/2020/wordml/sdtdatahash" xmlns:w16se="http://schemas.microsoft.com/office/word/2015/wordml/symex" xmlns:wpg="http://schemas.microsoft.com/office/word/2010/wordprocessingGroup" xmlns:wpi="http://schemas.microsoft.com/office/word/2010/wordprocessingInk" xmlns:wne="http://schemas.microsoft.com/office/word/2006/wordml" xmlns:wps="http://schemas.microsoft.com/office/word/2010/wordprocessingShape" mc:Ignorable="w14 w15 w16se w16cid w16 w16cex w16sdtdh wp14">
   <w:body>
+    <w:p>
+      <w:pPr>
+        <w:ind w:left="-142"/>
+        <w:jc w:val="center"/>
+        <w:rPr>
+          <w:b/>
+          <w:bCs/>
+          <w:sz w:val="32"/>
+          <w:szCs w:val="32"/>
+          <w:u w:val="single"/>
+        </w:rPr>
+      </w:pPr>
+      <w:r>
+        <w:rPr>
+          <w:b/>
+          <w:bCs/>
+          <w:sz w:val="32"/>
+          <w:szCs w:val="32"/>
+          <w:u w:val="single"/>
+        </w:rPr>
+        <w:t>TS Pada Paatam</w:t>
+      </w:r>
+      <w:r>
+        <w:rPr>
+          <w:b/>
+          <w:bCs/>
+          <w:sz w:val="32"/>
+          <w:szCs w:val="32"/>
+          <w:u w:val="single"/>
+        </w:rPr>
+        <w:t xml:space="preserve"> – TS </w:t>
+      </w:r>
+      <w:proofErr w:type="gramStart"/>
+      <w:r>
+        <w:rPr>
+          <w:b/>
+          <w:bCs/>
+          <w:sz w:val="32"/>
+          <w:szCs w:val="32"/>
+          <w:u w:val="single"/>
+        </w:rPr>
+        <w:t xml:space="preserve">7.1 </w:t>
+      </w:r>
+      <w:r>
+        <w:rPr>
+          <w:b/>
+          <w:bCs/>
+          <w:sz w:val="32"/>
+          <w:szCs w:val="32"/>
+          <w:u w:val="single"/>
+        </w:rPr>
+        <w:t xml:space="preserve"> </w:t>
+      </w:r>
+      <w:r>
+        <w:rPr>
+          <w:b/>
+          <w:bCs/>
+          <w:sz w:val="32"/>
+          <w:szCs w:val="32"/>
+          <w:u w:val="single"/>
+        </w:rPr>
+        <w:t>Tamil</w:t>
+      </w:r>
+      <w:proofErr w:type="gramEnd"/>
+      <w:r>
+        <w:rPr>
+          <w:b/>
+          <w:bCs/>
+          <w:sz w:val="32"/>
+          <w:szCs w:val="32"/>
+          <w:u w:val="single"/>
+        </w:rPr>
+        <w:t xml:space="preserve"> </w:t>
+      </w:r>
+      <w:r>
+        <w:rPr>
+          <w:b/>
+          <w:bCs/>
+          <w:sz w:val="32"/>
+          <w:szCs w:val="32"/>
+          <w:u w:val="single"/>
+        </w:rPr>
+        <w:t xml:space="preserve">Corrections </w:t>
+      </w:r>
+      <w:r>
+        <w:rPr>
+          <w:b/>
+          <w:bCs/>
+          <w:sz w:val="32"/>
+          <w:szCs w:val="32"/>
+          <w:u w:val="single"/>
+        </w:rPr>
+        <w:t>–</w:t>
+      </w:r>
+      <w:r>
+        <w:rPr>
+          <w:b/>
+          <w:bCs/>
+          <w:sz w:val="32"/>
+          <w:szCs w:val="32"/>
+          <w:u w:val="single"/>
+        </w:rPr>
+        <w:t xml:space="preserve"> </w:t>
+      </w:r>
+      <w:r>
+        <w:rPr>
+          <w:b/>
+          <w:bCs/>
+          <w:sz w:val="32"/>
+          <w:szCs w:val="32"/>
+          <w:u w:val="single"/>
+        </w:rPr>
+        <w:t xml:space="preserve">Observed till </w:t>
+      </w:r>
+      <w:r>
+        <w:rPr>
+          <w:b/>
+          <w:bCs/>
+          <w:sz w:val="32"/>
+          <w:szCs w:val="32"/>
+          <w:highlight w:val="red"/>
+          <w:u w:val="single"/>
+        </w:rPr>
+        <w:t>?????</w:t>
+      </w:r>
+    </w:p>
+    <w:p>
+      <w:pPr>
+        <w:jc w:val="center"/>
+        <w:rPr>
+          <w:b/>
+          <w:bCs/>
+        </w:rPr>
+      </w:pPr>
+      <w:r>
+        <w:rPr>
+          <w:b/>
+          <w:bCs/>
+        </w:rPr>
+        <w:t>(ignore those which are already incorporated in your book’s version and date)</w:t>
+      </w:r>
+    </w:p>
+    <w:tbl>
+      <w:tblPr>
+        <w:tblW w:w="14017" w:type="dxa"/>
+        <w:tblInd w:w="-792" w:type="dxa"/>
+        <w:tblBorders>
+          <w:top w:val="single" w:sz="4" w:space="0" w:color="000000"/>
+          <w:left w:val="single" w:sz="4" w:space="0" w:color="000000"/>
+          <w:bottom w:val="single" w:sz="4" w:space="0" w:color="000000"/>
+          <w:right w:val="single" w:sz="4" w:space="0" w:color="000000"/>
+          <w:insideH w:val="single" w:sz="4" w:space="0" w:color="000000"/>
+          <w:insideV w:val="single" w:sz="4" w:space="0" w:color="000000"/>
+        </w:tblBorders>
+        <w:tblLook w:val="04A0" w:firstRow="1" w:lastRow="0" w:firstColumn="1" w:lastColumn="0" w:noHBand="0" w:noVBand="1"/>
+      </w:tblPr>
+      <w:tblGrid>
+        <w:gridCol w:w="3197"/>
+        <w:gridCol w:w="5420"/>
+        <w:gridCol w:w="5400"/>
+      </w:tblGrid>
+      <w:tr>
+        <w:tc>
+          <w:tcPr>
+            <w:tcW w:w="3197" w:type="dxa"/>
+          </w:tcPr>
+          <w:p>
+            <w:pPr>
+              <w:spacing w:before="0" w:line="240" w:lineRule="auto"/>
+              <w:jc w:val="center"/>
+              <w:rPr>
+                <w:sz w:val="32"/>
+                <w:szCs w:val="32"/>
+              </w:rPr>
+            </w:pPr>
+            <w:r>
+              <w:rPr>
+                <w:sz w:val="32"/>
+                <w:szCs w:val="32"/>
+              </w:rPr>
+              <w:t>Section, Paragraph</w:t>
+            </w:r>
+          </w:p>
+          <w:p>
+            <w:pPr>
+              <w:spacing w:before="0" w:line="240" w:lineRule="auto"/>
+              <w:jc w:val="center"/>
+              <w:rPr>
+                <w:sz w:val="32"/>
+                <w:szCs w:val="32"/>
+              </w:rPr>
+            </w:pPr>
+            <w:r>
+              <w:rPr>
+                <w:sz w:val="32"/>
+                <w:szCs w:val="32"/>
+              </w:rPr>
+              <w:t>Reference</w:t>
+            </w:r>
+          </w:p>
+        </w:tc>
+        <w:tc>
+          <w:tcPr>
+            <w:tcW w:w="5420" w:type="dxa"/>
+          </w:tcPr>
+          <w:p>
+            <w:pPr>
+              <w:spacing w:before="0" w:line="240" w:lineRule="auto"/>
+              <w:jc w:val="center"/>
+              <w:rPr>
+                <w:sz w:val="32"/>
+                <w:szCs w:val="32"/>
+              </w:rPr>
+            </w:pPr>
+            <w:r>
+              <w:rPr>
+                <w:sz w:val="32"/>
+                <w:szCs w:val="32"/>
+              </w:rPr>
+              <w:t>As Printed</w:t>
+            </w:r>
+          </w:p>
+        </w:tc>
+        <w:tc>
+          <w:tcPr>
+            <w:tcW w:w="5400" w:type="dxa"/>
+          </w:tcPr>
+          <w:p>
+            <w:pPr>
+              <w:spacing w:before="0" w:line="240" w:lineRule="auto"/>
+              <w:ind w:right="-18"/>
+              <w:jc w:val="center"/>
+              <w:rPr>
+                <w:sz w:val="32"/>
+                <w:szCs w:val="32"/>
+              </w:rPr>
+            </w:pPr>
+            <w:r>
+              <w:rPr>
+                <w:sz w:val="32"/>
+                <w:szCs w:val="32"/>
+              </w:rPr>
+              <w:t>To be read as or corrected as</w:t>
+            </w:r>
+          </w:p>
+        </w:tc>
+      </w:tr>
+      <w:tr>
+        <w:trPr>
+          <w:trHeight w:val="808"/>
+        </w:trPr>
+        <w:tc>
+          <w:tcPr>
+            <w:tcW w:w="3197" w:type="dxa"/>
+          </w:tcPr>
+          <w:p>
+            <w:pPr>
+              <w:widowControl w:val="0"/>
+              <w:autoSpaceDE w:val="0"/>
+              <w:autoSpaceDN w:val="0"/>
+              <w:adjustRightInd w:val="0"/>
+              <w:spacing w:before="0" w:line="240" w:lineRule="auto"/>
+              <w:rPr>
+                <w:rFonts w:cs="Arial"/>
+                <w:b/>
+                <w:bCs/>
+                <w:sz w:val="28"/>
+                <w:szCs w:val="28"/>
+              </w:rPr>
+            </w:pPr>
+            <w:r>
+              <w:rPr>
+                <w:rFonts w:cs="Arial"/>
+                <w:b/>
+                <w:bCs/>
+                <w:sz w:val="28"/>
+                <w:szCs w:val="28"/>
+              </w:rPr>
+              <w:t>TS 7.1.</w:t>
+            </w:r>
+            <w:r>
+              <w:rPr>
+                <w:rFonts w:cs="Arial"/>
+                <w:b/>
+                <w:bCs/>
+                <w:sz w:val="28"/>
+                <w:szCs w:val="28"/>
+              </w:rPr>
+              <w:t>6.3</w:t>
+            </w:r>
+            <w:r>
+              <w:rPr>
+                <w:rFonts w:cs="Arial"/>
+                <w:b/>
+                <w:bCs/>
+                <w:sz w:val="28"/>
+                <w:szCs w:val="28"/>
+              </w:rPr>
+              <w:t xml:space="preserve"> – Padam</w:t>
+            </w:r>
+          </w:p>
+          <w:p>
+            <w:pPr>
+              <w:widowControl w:val="0"/>
+              <w:autoSpaceDE w:val="0"/>
+              <w:autoSpaceDN w:val="0"/>
+              <w:adjustRightInd w:val="0"/>
+              <w:spacing w:before="0" w:line="240" w:lineRule="auto"/>
+              <w:rPr>
+                <w:rFonts w:cs="Arial"/>
+                <w:b/>
+                <w:bCs/>
+                <w:sz w:val="28"/>
+                <w:szCs w:val="28"/>
+              </w:rPr>
+            </w:pPr>
+            <w:r>
+              <w:rPr>
+                <w:b/>
+                <w:sz w:val="28"/>
+                <w:szCs w:val="28"/>
+              </w:rPr>
+              <w:t xml:space="preserve">Padam No. </w:t>
+            </w:r>
+            <w:proofErr w:type="gramStart"/>
+            <w:r>
+              <w:rPr>
+                <w:b/>
+                <w:sz w:val="28"/>
+                <w:szCs w:val="28"/>
+              </w:rPr>
+              <w:t xml:space="preserve">-  </w:t>
+            </w:r>
+            <w:r>
+              <w:rPr>
+                <w:b/>
+                <w:sz w:val="28"/>
+                <w:szCs w:val="28"/>
+              </w:rPr>
+              <w:t>44</w:t>
+            </w:r>
+            <w:proofErr w:type="gramEnd"/>
+          </w:p>
+          <w:p>
+            <w:pPr>
+              <w:widowControl w:val="0"/>
+              <w:autoSpaceDE w:val="0"/>
+              <w:autoSpaceDN w:val="0"/>
+              <w:adjustRightInd w:val="0"/>
+              <w:spacing w:before="0" w:line="240" w:lineRule="auto"/>
+              <w:rPr>
+                <w:b/>
+                <w:sz w:val="28"/>
+                <w:szCs w:val="28"/>
+              </w:rPr>
+            </w:pPr>
+            <w:r>
+              <w:rPr>
+                <w:rFonts w:cs="Arial"/>
+                <w:b/>
+                <w:bCs/>
+                <w:sz w:val="28"/>
+                <w:szCs w:val="28"/>
+              </w:rPr>
+              <w:t xml:space="preserve">Panchaati No - </w:t>
+            </w:r>
+            <w:r>
+              <w:rPr>
+                <w:rFonts w:cs="Arial"/>
+                <w:b/>
+                <w:bCs/>
+                <w:sz w:val="28"/>
+                <w:szCs w:val="28"/>
+              </w:rPr>
+              <w:t>23</w:t>
+            </w:r>
+          </w:p>
+        </w:tc>
+        <w:tc>
+          <w:tcPr>
+            <w:tcW w:w="5420" w:type="dxa"/>
+          </w:tcPr>
+          <w:p>
+            <w:pPr>
+              <w:widowControl w:val="0"/>
+              <w:autoSpaceDE w:val="0"/>
+              <w:autoSpaceDN w:val="0"/>
+              <w:adjustRightInd w:val="0"/>
+              <w:spacing w:line="252" w:lineRule="auto"/>
+              <w:ind w:right="-48"/>
+              <w:rPr>
+                <w:rFonts w:ascii="BRH Devanagari Extra" w:hAnsi="BRH Devanagari Extra" w:cs="Latha"/>
+                <w:b/>
+                <w:sz w:val="36"/>
+                <w:szCs w:val="28"/>
+              </w:rPr>
+            </w:pPr>
+            <w:r>
+              <w:rPr>
+                <w:rFonts w:ascii="Latha" w:hAnsi="Latha" w:cs="Latha"/>
+                <w:sz w:val="28"/>
+                <w:szCs w:val="28"/>
+                <w:cs/>
+                <w:lang w:bidi="ta-IN"/>
+              </w:rPr>
+              <w:t>ச</w:t>
+            </w:r>
+            <w:r>
+              <w:rPr>
+                <w:rFonts w:ascii="BRH Tamil Tab Extra" w:hAnsi="BRH Tamil Tab Extra" w:cs="Latha"/>
+                <w:b/>
+                <w:sz w:val="32"/>
+                <w:szCs w:val="28"/>
+              </w:rPr>
+              <w:t>…</w:t>
+            </w:r>
+            <w:r>
+              <w:rPr>
+                <w:rFonts w:ascii="Latha" w:hAnsi="Latha" w:cs="Latha"/>
+                <w:sz w:val="28"/>
+                <w:szCs w:val="28"/>
+              </w:rPr>
+              <w:t xml:space="preserve"> | </w:t>
+            </w:r>
+            <w:r>
+              <w:rPr>
+                <w:rFonts w:ascii="Latha" w:hAnsi="Latha" w:cs="Latha"/>
+                <w:sz w:val="28"/>
+                <w:szCs w:val="28"/>
+                <w:cs/>
+                <w:lang w:bidi="ta-IN"/>
+              </w:rPr>
+              <w:t>ஏ</w:t>
+            </w:r>
+            <w:r>
+              <w:rPr>
+                <w:rFonts w:ascii="BRH Tamil Tab Extra" w:hAnsi="BRH Tamil Tab Extra" w:cs="Latha"/>
+                <w:b/>
+                <w:sz w:val="32"/>
+                <w:szCs w:val="28"/>
+              </w:rPr>
+              <w:t>…</w:t>
+            </w:r>
+            <w:r>
+              <w:rPr>
+                <w:rFonts w:ascii="Latha" w:hAnsi="Latha" w:cs="Latha"/>
+                <w:sz w:val="28"/>
+                <w:szCs w:val="28"/>
+                <w:highlight w:val="yellow"/>
+                <w:cs/>
+                <w:lang w:bidi="ta-IN"/>
+              </w:rPr>
+              <w:t>வ</w:t>
+            </w:r>
+            <w:r>
+              <w:rPr>
+                <w:rFonts w:ascii="BRH Tamil Tab Extra" w:hAnsi="BRH Tamil Tab Extra" w:cs="Latha"/>
+                <w:b/>
+                <w:sz w:val="32"/>
+                <w:szCs w:val="28"/>
+                <w:highlight w:val="yellow"/>
+              </w:rPr>
+              <w:t>…</w:t>
+            </w:r>
+            <w:r>
+              <w:rPr>
+                <w:rFonts w:ascii="Latha" w:hAnsi="Latha" w:cs="Latha"/>
+                <w:sz w:val="28"/>
+                <w:szCs w:val="28"/>
+              </w:rPr>
+              <w:t xml:space="preserve"> | </w:t>
+            </w:r>
+            <w:r>
+              <w:rPr>
+                <w:rFonts w:ascii="Latha" w:hAnsi="Latha" w:cs="Latha"/>
+                <w:sz w:val="28"/>
+                <w:szCs w:val="28"/>
+                <w:cs/>
+                <w:lang w:bidi="ta-IN"/>
+              </w:rPr>
+              <w:t>அ</w:t>
+            </w:r>
+            <w:r>
+              <w:rPr>
+                <w:rFonts w:ascii="BRH Tamil Tab Extra" w:hAnsi="BRH Tamil Tab Extra" w:cs="Latha"/>
+                <w:b/>
+                <w:sz w:val="32"/>
+                <w:szCs w:val="28"/>
+              </w:rPr>
+              <w:t>…</w:t>
+            </w:r>
+            <w:r>
+              <w:rPr>
+                <w:rFonts w:ascii="Latha" w:hAnsi="Latha" w:cs="Latha"/>
+                <w:sz w:val="28"/>
+                <w:szCs w:val="28"/>
+                <w:cs/>
+                <w:lang w:bidi="ta-IN"/>
+              </w:rPr>
+              <w:t>ஸ்ய</w:t>
+            </w:r>
+            <w:r>
+              <w:rPr>
+                <w:rFonts w:ascii="BRH Tamil Tab Extra" w:hAnsi="BRH Tamil Tab Extra" w:cs="Latha"/>
+                <w:b/>
+                <w:sz w:val="32"/>
+                <w:szCs w:val="28"/>
+              </w:rPr>
+              <w:t>…</w:t>
+            </w:r>
+            <w:r>
+              <w:rPr>
+                <w:rFonts w:ascii="Latha" w:hAnsi="Latha" w:cs="Latha"/>
+                <w:sz w:val="28"/>
+                <w:szCs w:val="28"/>
+              </w:rPr>
+              <w:t xml:space="preserve"> |</w:t>
+            </w:r>
+          </w:p>
+        </w:tc>
+        <w:tc>
+          <w:tcPr>
+            <w:tcW w:w="5400" w:type="dxa"/>
+          </w:tcPr>
+          <w:p>
+            <w:pPr>
+              <w:spacing w:before="0" w:line="240" w:lineRule="auto"/>
+              <w:rPr>
+                <w:rFonts w:cs="Arial"/>
+                <w:b/>
+                <w:sz w:val="36"/>
+                <w:szCs w:val="28"/>
+              </w:rPr>
+            </w:pPr>
+            <w:r>
+              <w:rPr>
+                <w:rFonts w:ascii="Latha" w:hAnsi="Latha" w:cs="Latha"/>
+                <w:sz w:val="28"/>
+                <w:szCs w:val="28"/>
+                <w:cs/>
+                <w:lang w:bidi="ta-IN"/>
+              </w:rPr>
+              <w:t>ச</w:t>
+            </w:r>
+            <w:r>
+              <w:rPr>
+                <w:rFonts w:ascii="BRH Tamil Tab Extra" w:hAnsi="BRH Tamil Tab Extra" w:cs="Latha"/>
+                <w:b/>
+                <w:sz w:val="32"/>
+                <w:szCs w:val="28"/>
+              </w:rPr>
+              <w:t>…</w:t>
+            </w:r>
+            <w:r>
+              <w:rPr>
+                <w:rFonts w:ascii="Latha" w:hAnsi="Latha" w:cs="Latha"/>
+                <w:sz w:val="28"/>
+                <w:szCs w:val="28"/>
+              </w:rPr>
+              <w:t xml:space="preserve"> | </w:t>
+            </w:r>
+            <w:r>
+              <w:rPr>
+                <w:rFonts w:ascii="Latha" w:hAnsi="Latha" w:cs="Latha"/>
+                <w:sz w:val="28"/>
+                <w:szCs w:val="28"/>
+                <w:cs/>
+                <w:lang w:bidi="ta-IN"/>
+              </w:rPr>
+              <w:t>ஏ</w:t>
+            </w:r>
+            <w:r>
+              <w:rPr>
+                <w:rFonts w:ascii="BRH Tamil Tab Extra" w:hAnsi="BRH Tamil Tab Extra" w:cs="Latha"/>
+                <w:b/>
+                <w:sz w:val="32"/>
+                <w:szCs w:val="28"/>
+              </w:rPr>
+              <w:t>…</w:t>
+            </w:r>
+            <w:r>
+              <w:rPr>
+                <w:rFonts w:ascii="Latha" w:hAnsi="Latha" w:cs="Latha"/>
+                <w:sz w:val="28"/>
+                <w:szCs w:val="28"/>
+                <w:highlight w:val="green"/>
+                <w:cs/>
+                <w:lang w:bidi="ta-IN"/>
+              </w:rPr>
+              <w:t>வ</w:t>
+            </w:r>
+            <w:r>
+              <w:rPr>
+                <w:rFonts w:ascii="Latha" w:hAnsi="Latha" w:cs="Latha"/>
+                <w:sz w:val="28"/>
+                <w:szCs w:val="28"/>
+              </w:rPr>
+              <w:t xml:space="preserve"> | </w:t>
+            </w:r>
+            <w:r>
+              <w:rPr>
+                <w:rFonts w:ascii="Latha" w:hAnsi="Latha" w:cs="Latha"/>
+                <w:sz w:val="28"/>
+                <w:szCs w:val="28"/>
+                <w:cs/>
+                <w:lang w:bidi="ta-IN"/>
+              </w:rPr>
+              <w:t>அ</w:t>
+            </w:r>
+            <w:r>
+              <w:rPr>
+                <w:rFonts w:ascii="BRH Tamil Tab Extra" w:hAnsi="BRH Tamil Tab Extra" w:cs="Latha"/>
+                <w:b/>
+                <w:sz w:val="32"/>
+                <w:szCs w:val="28"/>
+              </w:rPr>
+              <w:t>…</w:t>
+            </w:r>
+            <w:r>
+              <w:rPr>
+                <w:rFonts w:ascii="Latha" w:hAnsi="Latha" w:cs="Latha"/>
+                <w:sz w:val="28"/>
+                <w:szCs w:val="28"/>
+                <w:cs/>
+                <w:lang w:bidi="ta-IN"/>
+              </w:rPr>
+              <w:t>ஸ்ய</w:t>
+            </w:r>
+            <w:r>
+              <w:rPr>
+                <w:rFonts w:ascii="BRH Tamil Tab Extra" w:hAnsi="BRH Tamil Tab Extra" w:cs="Latha"/>
+                <w:b/>
+                <w:sz w:val="32"/>
+                <w:szCs w:val="28"/>
+              </w:rPr>
+              <w:t>…</w:t>
+            </w:r>
+            <w:r>
+              <w:rPr>
+                <w:rFonts w:ascii="Latha" w:hAnsi="Latha" w:cs="Latha"/>
+                <w:sz w:val="28"/>
+                <w:szCs w:val="28"/>
+              </w:rPr>
+              <w:t xml:space="preserve"> |</w:t>
+            </w:r>
+          </w:p>
+        </w:tc>
+      </w:tr>
+    </w:tbl>
+    <w:p>
+      <w:pPr>
+        <w:jc w:val="center"/>
+        <w:rPr>
+          <w:b/>
+          <w:bCs/>
+          <w:sz w:val="32"/>
+          <w:szCs w:val="32"/>
+          <w:u w:val="single"/>
+        </w:rPr>
+      </w:pPr>
+    </w:p>
+    <w:p>
+      <w:pPr>
+        <w:jc w:val="center"/>
+        <w:rPr>
+          <w:b/>
+          <w:bCs/>
+          <w:sz w:val="32"/>
+          <w:szCs w:val="32"/>
+          <w:u w:val="single"/>
+        </w:rPr>
+      </w:pPr>
+    </w:p>
+    <w:p>
+      <w:pPr>
+        <w:jc w:val="center"/>
+        <w:rPr>
+          <w:b/>
+          <w:bCs/>
+          <w:sz w:val="32"/>
+          <w:szCs w:val="32"/>
+          <w:u w:val="single"/>
+        </w:rPr>
+      </w:pPr>
+    </w:p>
     <w:p>
       <w:pPr>
         <w:jc w:val="center"/>
@@ -33,6 +718,7 @@
         </w:rPr>
         <w:t xml:space="preserve"> – TS </w:t>
       </w:r>
+      <w:proofErr w:type="gramStart"/>
       <w:r>
         <w:rPr>
           <w:b/>
@@ -63,6 +749,7 @@
         </w:rPr>
         <w:t>Tamil</w:t>
       </w:r>
+      <w:proofErr w:type="gramEnd"/>
       <w:r>
         <w:rPr>
           <w:b/>
@@ -1654,6 +2341,7 @@
                 <w:sz w:val="28"/>
                 <w:szCs w:val="28"/>
               </w:rPr>
+              <w:lastRenderedPageBreak/>
               <w:t>TS 7.1.4.2 – Vaakyam</w:t>
             </w:r>
           </w:p>
@@ -2743,7 +3431,6 @@
                 <w:sz w:val="28"/>
                 <w:szCs w:val="28"/>
               </w:rPr>
-              <w:lastRenderedPageBreak/>
               <w:t>TS 7.1.5.4 – Padam</w:t>
             </w:r>
           </w:p>
@@ -4871,6 +5558,7 @@
                 <w:cs/>
                 <w:lang w:bidi="ta-IN"/>
               </w:rPr>
+              <w:lastRenderedPageBreak/>
               <w:t>ஸர்வா</w:t>
             </w:r>
             <w:r>
@@ -5071,6 +5759,7 @@
                 <w:cs/>
                 <w:lang w:bidi="ta-IN"/>
               </w:rPr>
+              <w:lastRenderedPageBreak/>
               <w:t>ஸர்வா</w:t>
             </w:r>
             <w:r>
@@ -5329,6 +6018,7 @@
                 <w:sz w:val="36"/>
                 <w:szCs w:val="28"/>
               </w:rPr>
+              <w:lastRenderedPageBreak/>
               <w:t>Æ</w:t>
             </w:r>
             <w:r>
@@ -5400,6 +6090,7 @@
                 <w:sz w:val="28"/>
                 <w:szCs w:val="28"/>
               </w:rPr>
+              <w:lastRenderedPageBreak/>
               <w:t>TS 7.1.10.4 – Padam</w:t>
             </w:r>
           </w:p>
@@ -5899,7 +6590,6 @@
                 <w:sz w:val="28"/>
                 <w:szCs w:val="28"/>
               </w:rPr>
-              <w:lastRenderedPageBreak/>
               <w:t>TS 7.1.</w:t>
             </w:r>
             <w:r>
@@ -14219,7 +14909,7 @@
 </file>
 
 <file path=word/endnotes.xml><?xml version="1.0" encoding="utf-8"?>
-<w:endnotes xmlns:wpc="http://schemas.microsoft.com/office/word/2010/wordprocessingCanvas" xmlns:cx="http://schemas.microsoft.com/office/drawing/2014/chartex" xmlns:cx1="http://schemas.microsoft.com/office/drawing/2015/9/8/chartex" xmlns:cx2="http://schemas.microsoft.com/office/drawing/2015/10/21/chartex" xmlns:cx3="http://schemas.microsoft.com/office/drawing/2016/5/9/chartex" xmlns:cx4="http://schemas.microsoft.com/office/drawing/2016/5/10/chartex" xmlns:cx5="http://schemas.microsoft.com/office/drawing/2016/5/11/chartex" xmlns:cx6="http://schemas.microsoft.com/office/drawing/2016/5/12/chartex" xmlns:cx7="http://schemas.microsoft.com/office/drawing/2016/5/13/chartex" xmlns:cx8="http://schemas.microsoft.com/office/drawing/2016/5/14/chartex" xmlns:mc="http://schemas.openxmlformats.org/markup-compatibility/2006" xmlns:aink="http://schemas.microsoft.com/office/drawing/2016/ink" xmlns:am3d="http://schemas.microsoft.com/office/drawing/2017/model3d" xmlns:o="urn:schemas-microsoft-com:office:office" xmlns:r="http://schemas.openxmlformats.org/officeDocument/2006/relationships" xmlns:m="http://schemas.openxmlformats.org/officeDocument/2006/math" xmlns:v="urn:schemas-microsoft-com:vml" xmlns:wp14="http://schemas.microsoft.com/office/word/2010/wordprocessingDrawing" xmlns:wp="http://schemas.openxmlformats.org/drawingml/2006/wordprocessingDrawing" xmlns:w10="urn:schemas-microsoft-com:office:word" xmlns:w="http://schemas.openxmlformats.org/wordprocessingml/2006/main" xmlns:w14="http://schemas.microsoft.com/office/word/2010/wordml" xmlns:w15="http://schemas.microsoft.com/office/word/2012/wordml" xmlns:w16cex="http://schemas.microsoft.com/office/word/2018/wordml/cex" xmlns:w16cid="http://schemas.microsoft.com/office/word/2016/wordml/cid" xmlns:w16="http://schemas.microsoft.com/office/word/2018/wordml" xmlns:w16sdtdh="http://schemas.microsoft.com/office/word/2020/wordml/sdtdatahash" xmlns:w16se="http://schemas.microsoft.com/office/word/2015/wordml/symex" xmlns:wpg="http://schemas.microsoft.com/office/word/2010/wordprocessingGroup" xmlns:wpi="http://schemas.microsoft.com/office/word/2010/wordprocessingInk" xmlns:wne="http://schemas.microsoft.com/office/word/2006/wordml" xmlns:wps="http://schemas.microsoft.com/office/word/2010/wordprocessingShape" mc:Ignorable="w14 w15 w16se w16cid w16 w16cex w16sdtdh wp14">
+<w:endnotes xmlns:wpc="http://schemas.microsoft.com/office/word/2010/wordprocessingCanvas" xmlns:cx="http://schemas.microsoft.com/office/drawing/2014/chartex" xmlns:cx1="http://schemas.microsoft.com/office/drawing/2015/9/8/chartex" xmlns:cx2="http://schemas.microsoft.com/office/drawing/2015/10/21/chartex" xmlns:cx3="http://schemas.microsoft.com/office/drawing/2016/5/9/chartex" xmlns:cx4="http://schemas.microsoft.com/office/drawing/2016/5/10/chartex" xmlns:cx5="http://schemas.microsoft.com/office/drawing/2016/5/11/chartex" xmlns:cx6="http://schemas.microsoft.com/office/drawing/2016/5/12/chartex" xmlns:cx7="http://schemas.microsoft.com/office/drawing/2016/5/13/chartex" xmlns:cx8="http://schemas.microsoft.com/office/drawing/2016/5/14/chartex" xmlns:mc="http://schemas.openxmlformats.org/markup-compatibility/2006" xmlns:aink="http://schemas.microsoft.com/office/drawing/2016/ink" xmlns:am3d="http://schemas.microsoft.com/office/drawing/2017/model3d" xmlns:o="urn:schemas-microsoft-com:office:office" xmlns:oel="http://schemas.microsoft.com/office/2019/extlst" xmlns:r="http://schemas.openxmlformats.org/officeDocument/2006/relationships" xmlns:m="http://schemas.openxmlformats.org/officeDocument/2006/math" xmlns:v="urn:schemas-microsoft-com:vml" xmlns:wp14="http://schemas.microsoft.com/office/word/2010/wordprocessingDrawing" xmlns:wp="http://schemas.openxmlformats.org/drawingml/2006/wordprocessingDrawing" xmlns:w10="urn:schemas-microsoft-com:office:word" xmlns:w="http://schemas.openxmlformats.org/wordprocessingml/2006/main" xmlns:w14="http://schemas.microsoft.com/office/word/2010/wordml" xmlns:w15="http://schemas.microsoft.com/office/word/2012/wordml" xmlns:w16cex="http://schemas.microsoft.com/office/word/2018/wordml/cex" xmlns:w16cid="http://schemas.microsoft.com/office/word/2016/wordml/cid" xmlns:w16="http://schemas.microsoft.com/office/word/2018/wordml" xmlns:w16sdtdh="http://schemas.microsoft.com/office/word/2020/wordml/sdtdatahash" xmlns:w16se="http://schemas.microsoft.com/office/word/2015/wordml/symex" xmlns:wpg="http://schemas.microsoft.com/office/word/2010/wordprocessingGroup" xmlns:wpi="http://schemas.microsoft.com/office/word/2010/wordprocessingInk" xmlns:wne="http://schemas.microsoft.com/office/word/2006/wordml" xmlns:wps="http://schemas.microsoft.com/office/word/2010/wordprocessingShape" mc:Ignorable="w14 w15 w16se w16cid w16 w16cex w16sdtdh wp14">
   <w:endnote w:type="separator" w:id="-1">
     <w:p>
       <w:pPr>
@@ -14244,7 +14934,7 @@
 </file>
 
 <file path=word/footer1.xml><?xml version="1.0" encoding="utf-8"?>
-<w:ftr xmlns:wpc="http://schemas.microsoft.com/office/word/2010/wordprocessingCanvas" xmlns:cx="http://schemas.microsoft.com/office/drawing/2014/chartex" xmlns:cx1="http://schemas.microsoft.com/office/drawing/2015/9/8/chartex" xmlns:cx2="http://schemas.microsoft.com/office/drawing/2015/10/21/chartex" xmlns:cx3="http://schemas.microsoft.com/office/drawing/2016/5/9/chartex" xmlns:cx4="http://schemas.microsoft.com/office/drawing/2016/5/10/chartex" xmlns:cx5="http://schemas.microsoft.com/office/drawing/2016/5/11/chartex" xmlns:cx6="http://schemas.microsoft.com/office/drawing/2016/5/12/chartex" xmlns:cx7="http://schemas.microsoft.com/office/drawing/2016/5/13/chartex" xmlns:cx8="http://schemas.microsoft.com/office/drawing/2016/5/14/chartex" xmlns:mc="http://schemas.openxmlformats.org/markup-compatibility/2006" xmlns:aink="http://schemas.microsoft.com/office/drawing/2016/ink" xmlns:am3d="http://schemas.microsoft.com/office/drawing/2017/model3d" xmlns:o="urn:schemas-microsoft-com:office:office" xmlns:r="http://schemas.openxmlformats.org/officeDocument/2006/relationships" xmlns:m="http://schemas.openxmlformats.org/officeDocument/2006/math" xmlns:v="urn:schemas-microsoft-com:vml" xmlns:wp14="http://schemas.microsoft.com/office/word/2010/wordprocessingDrawing" xmlns:wp="http://schemas.openxmlformats.org/drawingml/2006/wordprocessingDrawing" xmlns:w10="urn:schemas-microsoft-com:office:word" xmlns:w="http://schemas.openxmlformats.org/wordprocessingml/2006/main" xmlns:w14="http://schemas.microsoft.com/office/word/2010/wordml" xmlns:w15="http://schemas.microsoft.com/office/word/2012/wordml" xmlns:w16cex="http://schemas.microsoft.com/office/word/2018/wordml/cex" xmlns:w16cid="http://schemas.microsoft.com/office/word/2016/wordml/cid" xmlns:w16="http://schemas.microsoft.com/office/word/2018/wordml" xmlns:w16sdtdh="http://schemas.microsoft.com/office/word/2020/wordml/sdtdatahash" xmlns:w16se="http://schemas.microsoft.com/office/word/2015/wordml/symex" xmlns:wpg="http://schemas.microsoft.com/office/word/2010/wordprocessingGroup" xmlns:wpi="http://schemas.microsoft.com/office/word/2010/wordprocessingInk" xmlns:wne="http://schemas.microsoft.com/office/word/2006/wordml" xmlns:wps="http://schemas.microsoft.com/office/word/2010/wordprocessingShape" mc:Ignorable="w14 w15 w16se w16cid w16 w16cex w16sdtdh wp14">
+<w:ftr xmlns:wpc="http://schemas.microsoft.com/office/word/2010/wordprocessingCanvas" xmlns:cx="http://schemas.microsoft.com/office/drawing/2014/chartex" xmlns:cx1="http://schemas.microsoft.com/office/drawing/2015/9/8/chartex" xmlns:cx2="http://schemas.microsoft.com/office/drawing/2015/10/21/chartex" xmlns:cx3="http://schemas.microsoft.com/office/drawing/2016/5/9/chartex" xmlns:cx4="http://schemas.microsoft.com/office/drawing/2016/5/10/chartex" xmlns:cx5="http://schemas.microsoft.com/office/drawing/2016/5/11/chartex" xmlns:cx6="http://schemas.microsoft.com/office/drawing/2016/5/12/chartex" xmlns:cx7="http://schemas.microsoft.com/office/drawing/2016/5/13/chartex" xmlns:cx8="http://schemas.microsoft.com/office/drawing/2016/5/14/chartex" xmlns:mc="http://schemas.openxmlformats.org/markup-compatibility/2006" xmlns:aink="http://schemas.microsoft.com/office/drawing/2016/ink" xmlns:am3d="http://schemas.microsoft.com/office/drawing/2017/model3d" xmlns:o="urn:schemas-microsoft-com:office:office" xmlns:oel="http://schemas.microsoft.com/office/2019/extlst" xmlns:r="http://schemas.openxmlformats.org/officeDocument/2006/relationships" xmlns:m="http://schemas.openxmlformats.org/officeDocument/2006/math" xmlns:v="urn:schemas-microsoft-com:vml" xmlns:wp14="http://schemas.microsoft.com/office/word/2010/wordprocessingDrawing" xmlns:wp="http://schemas.openxmlformats.org/drawingml/2006/wordprocessingDrawing" xmlns:w10="urn:schemas-microsoft-com:office:word" xmlns:w="http://schemas.openxmlformats.org/wordprocessingml/2006/main" xmlns:w14="http://schemas.microsoft.com/office/word/2010/wordml" xmlns:w15="http://schemas.microsoft.com/office/word/2012/wordml" xmlns:w16cex="http://schemas.microsoft.com/office/word/2018/wordml/cex" xmlns:w16cid="http://schemas.microsoft.com/office/word/2016/wordml/cid" xmlns:w16="http://schemas.microsoft.com/office/word/2018/wordml" xmlns:w16sdtdh="http://schemas.microsoft.com/office/word/2020/wordml/sdtdatahash" xmlns:w16se="http://schemas.microsoft.com/office/word/2015/wordml/symex" xmlns:wpg="http://schemas.microsoft.com/office/word/2010/wordprocessingGroup" xmlns:wpi="http://schemas.microsoft.com/office/word/2010/wordprocessingInk" xmlns:wne="http://schemas.microsoft.com/office/word/2006/wordml" xmlns:wps="http://schemas.microsoft.com/office/word/2010/wordprocessingShape" mc:Ignorable="w14 w15 w16se w16cid w16 w16cex w16sdtdh wp14">
   <w:p>
     <w:pPr>
       <w:pBdr>
@@ -14432,7 +15122,7 @@
 </file>
 
 <file path=word/footer2.xml><?xml version="1.0" encoding="utf-8"?>
-<w:ftr xmlns:wpc="http://schemas.microsoft.com/office/word/2010/wordprocessingCanvas" xmlns:cx="http://schemas.microsoft.com/office/drawing/2014/chartex" xmlns:cx1="http://schemas.microsoft.com/office/drawing/2015/9/8/chartex" xmlns:cx2="http://schemas.microsoft.com/office/drawing/2015/10/21/chartex" xmlns:cx3="http://schemas.microsoft.com/office/drawing/2016/5/9/chartex" xmlns:cx4="http://schemas.microsoft.com/office/drawing/2016/5/10/chartex" xmlns:cx5="http://schemas.microsoft.com/office/drawing/2016/5/11/chartex" xmlns:cx6="http://schemas.microsoft.com/office/drawing/2016/5/12/chartex" xmlns:cx7="http://schemas.microsoft.com/office/drawing/2016/5/13/chartex" xmlns:cx8="http://schemas.microsoft.com/office/drawing/2016/5/14/chartex" xmlns:mc="http://schemas.openxmlformats.org/markup-compatibility/2006" xmlns:aink="http://schemas.microsoft.com/office/drawing/2016/ink" xmlns:am3d="http://schemas.microsoft.com/office/drawing/2017/model3d" xmlns:o="urn:schemas-microsoft-com:office:office" xmlns:r="http://schemas.openxmlformats.org/officeDocument/2006/relationships" xmlns:m="http://schemas.openxmlformats.org/officeDocument/2006/math" xmlns:v="urn:schemas-microsoft-com:vml" xmlns:wp14="http://schemas.microsoft.com/office/word/2010/wordprocessingDrawing" xmlns:wp="http://schemas.openxmlformats.org/drawingml/2006/wordprocessingDrawing" xmlns:w10="urn:schemas-microsoft-com:office:word" xmlns:w="http://schemas.openxmlformats.org/wordprocessingml/2006/main" xmlns:w14="http://schemas.microsoft.com/office/word/2010/wordml" xmlns:w15="http://schemas.microsoft.com/office/word/2012/wordml" xmlns:w16cex="http://schemas.microsoft.com/office/word/2018/wordml/cex" xmlns:w16cid="http://schemas.microsoft.com/office/word/2016/wordml/cid" xmlns:w16="http://schemas.microsoft.com/office/word/2018/wordml" xmlns:w16sdtdh="http://schemas.microsoft.com/office/word/2020/wordml/sdtdatahash" xmlns:w16se="http://schemas.microsoft.com/office/word/2015/wordml/symex" xmlns:wpg="http://schemas.microsoft.com/office/word/2010/wordprocessingGroup" xmlns:wpi="http://schemas.microsoft.com/office/word/2010/wordprocessingInk" xmlns:wne="http://schemas.microsoft.com/office/word/2006/wordml" xmlns:wps="http://schemas.microsoft.com/office/word/2010/wordprocessingShape" mc:Ignorable="w14 w15 w16se w16cid w16 w16cex w16sdtdh wp14">
+<w:ftr xmlns:wpc="http://schemas.microsoft.com/office/word/2010/wordprocessingCanvas" xmlns:cx="http://schemas.microsoft.com/office/drawing/2014/chartex" xmlns:cx1="http://schemas.microsoft.com/office/drawing/2015/9/8/chartex" xmlns:cx2="http://schemas.microsoft.com/office/drawing/2015/10/21/chartex" xmlns:cx3="http://schemas.microsoft.com/office/drawing/2016/5/9/chartex" xmlns:cx4="http://schemas.microsoft.com/office/drawing/2016/5/10/chartex" xmlns:cx5="http://schemas.microsoft.com/office/drawing/2016/5/11/chartex" xmlns:cx6="http://schemas.microsoft.com/office/drawing/2016/5/12/chartex" xmlns:cx7="http://schemas.microsoft.com/office/drawing/2016/5/13/chartex" xmlns:cx8="http://schemas.microsoft.com/office/drawing/2016/5/14/chartex" xmlns:mc="http://schemas.openxmlformats.org/markup-compatibility/2006" xmlns:aink="http://schemas.microsoft.com/office/drawing/2016/ink" xmlns:am3d="http://schemas.microsoft.com/office/drawing/2017/model3d" xmlns:o="urn:schemas-microsoft-com:office:office" xmlns:oel="http://schemas.microsoft.com/office/2019/extlst" xmlns:r="http://schemas.openxmlformats.org/officeDocument/2006/relationships" xmlns:m="http://schemas.openxmlformats.org/officeDocument/2006/math" xmlns:v="urn:schemas-microsoft-com:vml" xmlns:wp14="http://schemas.microsoft.com/office/word/2010/wordprocessingDrawing" xmlns:wp="http://schemas.openxmlformats.org/drawingml/2006/wordprocessingDrawing" xmlns:w10="urn:schemas-microsoft-com:office:word" xmlns:w="http://schemas.openxmlformats.org/wordprocessingml/2006/main" xmlns:w14="http://schemas.microsoft.com/office/word/2010/wordml" xmlns:w15="http://schemas.microsoft.com/office/word/2012/wordml" xmlns:w16cex="http://schemas.microsoft.com/office/word/2018/wordml/cex" xmlns:w16cid="http://schemas.microsoft.com/office/word/2016/wordml/cid" xmlns:w16="http://schemas.microsoft.com/office/word/2018/wordml" xmlns:w16sdtdh="http://schemas.microsoft.com/office/word/2020/wordml/sdtdatahash" xmlns:w16se="http://schemas.microsoft.com/office/word/2015/wordml/symex" xmlns:wpg="http://schemas.microsoft.com/office/word/2010/wordprocessingGroup" xmlns:wpi="http://schemas.microsoft.com/office/word/2010/wordprocessingInk" xmlns:wne="http://schemas.microsoft.com/office/word/2006/wordml" xmlns:wps="http://schemas.microsoft.com/office/word/2010/wordprocessingShape" mc:Ignorable="w14 w15 w16se w16cid w16 w16cex w16sdtdh wp14">
   <w:p>
     <w:pPr>
       <w:pBdr>
@@ -14627,7 +15317,7 @@
 </file>
 
 <file path=word/footnotes.xml><?xml version="1.0" encoding="utf-8"?>
-<w:footnotes xmlns:wpc="http://schemas.microsoft.com/office/word/2010/wordprocessingCanvas" xmlns:cx="http://schemas.microsoft.com/office/drawing/2014/chartex" xmlns:cx1="http://schemas.microsoft.com/office/drawing/2015/9/8/chartex" xmlns:cx2="http://schemas.microsoft.com/office/drawing/2015/10/21/chartex" xmlns:cx3="http://schemas.microsoft.com/office/drawing/2016/5/9/chartex" xmlns:cx4="http://schemas.microsoft.com/office/drawing/2016/5/10/chartex" xmlns:cx5="http://schemas.microsoft.com/office/drawing/2016/5/11/chartex" xmlns:cx6="http://schemas.microsoft.com/office/drawing/2016/5/12/chartex" xmlns:cx7="http://schemas.microsoft.com/office/drawing/2016/5/13/chartex" xmlns:cx8="http://schemas.microsoft.com/office/drawing/2016/5/14/chartex" xmlns:mc="http://schemas.openxmlformats.org/markup-compatibility/2006" xmlns:aink="http://schemas.microsoft.com/office/drawing/2016/ink" xmlns:am3d="http://schemas.microsoft.com/office/drawing/2017/model3d" xmlns:o="urn:schemas-microsoft-com:office:office" xmlns:r="http://schemas.openxmlformats.org/officeDocument/2006/relationships" xmlns:m="http://schemas.openxmlformats.org/officeDocument/2006/math" xmlns:v="urn:schemas-microsoft-com:vml" xmlns:wp14="http://schemas.microsoft.com/office/word/2010/wordprocessingDrawing" xmlns:wp="http://schemas.openxmlformats.org/drawingml/2006/wordprocessingDrawing" xmlns:w10="urn:schemas-microsoft-com:office:word" xmlns:w="http://schemas.openxmlformats.org/wordprocessingml/2006/main" xmlns:w14="http://schemas.microsoft.com/office/word/2010/wordml" xmlns:w15="http://schemas.microsoft.com/office/word/2012/wordml" xmlns:w16cex="http://schemas.microsoft.com/office/word/2018/wordml/cex" xmlns:w16cid="http://schemas.microsoft.com/office/word/2016/wordml/cid" xmlns:w16="http://schemas.microsoft.com/office/word/2018/wordml" xmlns:w16sdtdh="http://schemas.microsoft.com/office/word/2020/wordml/sdtdatahash" xmlns:w16se="http://schemas.microsoft.com/office/word/2015/wordml/symex" xmlns:wpg="http://schemas.microsoft.com/office/word/2010/wordprocessingGroup" xmlns:wpi="http://schemas.microsoft.com/office/word/2010/wordprocessingInk" xmlns:wne="http://schemas.microsoft.com/office/word/2006/wordml" xmlns:wps="http://schemas.microsoft.com/office/word/2010/wordprocessingShape" mc:Ignorable="w14 w15 w16se w16cid w16 w16cex w16sdtdh wp14">
+<w:footnotes xmlns:wpc="http://schemas.microsoft.com/office/word/2010/wordprocessingCanvas" xmlns:cx="http://schemas.microsoft.com/office/drawing/2014/chartex" xmlns:cx1="http://schemas.microsoft.com/office/drawing/2015/9/8/chartex" xmlns:cx2="http://schemas.microsoft.com/office/drawing/2015/10/21/chartex" xmlns:cx3="http://schemas.microsoft.com/office/drawing/2016/5/9/chartex" xmlns:cx4="http://schemas.microsoft.com/office/drawing/2016/5/10/chartex" xmlns:cx5="http://schemas.microsoft.com/office/drawing/2016/5/11/chartex" xmlns:cx6="http://schemas.microsoft.com/office/drawing/2016/5/12/chartex" xmlns:cx7="http://schemas.microsoft.com/office/drawing/2016/5/13/chartex" xmlns:cx8="http://schemas.microsoft.com/office/drawing/2016/5/14/chartex" xmlns:mc="http://schemas.openxmlformats.org/markup-compatibility/2006" xmlns:aink="http://schemas.microsoft.com/office/drawing/2016/ink" xmlns:am3d="http://schemas.microsoft.com/office/drawing/2017/model3d" xmlns:o="urn:schemas-microsoft-com:office:office" xmlns:oel="http://schemas.microsoft.com/office/2019/extlst" xmlns:r="http://schemas.openxmlformats.org/officeDocument/2006/relationships" xmlns:m="http://schemas.openxmlformats.org/officeDocument/2006/math" xmlns:v="urn:schemas-microsoft-com:vml" xmlns:wp14="http://schemas.microsoft.com/office/word/2010/wordprocessingDrawing" xmlns:wp="http://schemas.openxmlformats.org/drawingml/2006/wordprocessingDrawing" xmlns:w10="urn:schemas-microsoft-com:office:word" xmlns:w="http://schemas.openxmlformats.org/wordprocessingml/2006/main" xmlns:w14="http://schemas.microsoft.com/office/word/2010/wordml" xmlns:w15="http://schemas.microsoft.com/office/word/2012/wordml" xmlns:w16cex="http://schemas.microsoft.com/office/word/2018/wordml/cex" xmlns:w16cid="http://schemas.microsoft.com/office/word/2016/wordml/cid" xmlns:w16="http://schemas.microsoft.com/office/word/2018/wordml" xmlns:w16sdtdh="http://schemas.microsoft.com/office/word/2020/wordml/sdtdatahash" xmlns:w16se="http://schemas.microsoft.com/office/word/2015/wordml/symex" xmlns:wpg="http://schemas.microsoft.com/office/word/2010/wordprocessingGroup" xmlns:wpi="http://schemas.microsoft.com/office/word/2010/wordprocessingInk" xmlns:wne="http://schemas.microsoft.com/office/word/2006/wordml" xmlns:wps="http://schemas.microsoft.com/office/word/2010/wordprocessingShape" mc:Ignorable="w14 w15 w16se w16cid w16 w16cex w16sdtdh wp14">
   <w:footnote w:type="separator" w:id="-1">
     <w:p>
       <w:pPr>
@@ -14652,7 +15342,7 @@
 </file>
 
 <file path=word/header1.xml><?xml version="1.0" encoding="utf-8"?>
-<w:hdr xmlns:wpc="http://schemas.microsoft.com/office/word/2010/wordprocessingCanvas" xmlns:cx="http://schemas.microsoft.com/office/drawing/2014/chartex" xmlns:cx1="http://schemas.microsoft.com/office/drawing/2015/9/8/chartex" xmlns:cx2="http://schemas.microsoft.com/office/drawing/2015/10/21/chartex" xmlns:cx3="http://schemas.microsoft.com/office/drawing/2016/5/9/chartex" xmlns:cx4="http://schemas.microsoft.com/office/drawing/2016/5/10/chartex" xmlns:cx5="http://schemas.microsoft.com/office/drawing/2016/5/11/chartex" xmlns:cx6="http://schemas.microsoft.com/office/drawing/2016/5/12/chartex" xmlns:cx7="http://schemas.microsoft.com/office/drawing/2016/5/13/chartex" xmlns:cx8="http://schemas.microsoft.com/office/drawing/2016/5/14/chartex" xmlns:mc="http://schemas.openxmlformats.org/markup-compatibility/2006" xmlns:aink="http://schemas.microsoft.com/office/drawing/2016/ink" xmlns:am3d="http://schemas.microsoft.com/office/drawing/2017/model3d" xmlns:o="urn:schemas-microsoft-com:office:office" xmlns:r="http://schemas.openxmlformats.org/officeDocument/2006/relationships" xmlns:m="http://schemas.openxmlformats.org/officeDocument/2006/math" xmlns:v="urn:schemas-microsoft-com:vml" xmlns:wp14="http://schemas.microsoft.com/office/word/2010/wordprocessingDrawing" xmlns:wp="http://schemas.openxmlformats.org/drawingml/2006/wordprocessingDrawing" xmlns:w10="urn:schemas-microsoft-com:office:word" xmlns:w="http://schemas.openxmlformats.org/wordprocessingml/2006/main" xmlns:w14="http://schemas.microsoft.com/office/word/2010/wordml" xmlns:w15="http://schemas.microsoft.com/office/word/2012/wordml" xmlns:w16cex="http://schemas.microsoft.com/office/word/2018/wordml/cex" xmlns:w16cid="http://schemas.microsoft.com/office/word/2016/wordml/cid" xmlns:w16="http://schemas.microsoft.com/office/word/2018/wordml" xmlns:w16sdtdh="http://schemas.microsoft.com/office/word/2020/wordml/sdtdatahash" xmlns:w16se="http://schemas.microsoft.com/office/word/2015/wordml/symex" xmlns:wpg="http://schemas.microsoft.com/office/word/2010/wordprocessingGroup" xmlns:wpi="http://schemas.microsoft.com/office/word/2010/wordprocessingInk" xmlns:wne="http://schemas.microsoft.com/office/word/2006/wordml" xmlns:wps="http://schemas.microsoft.com/office/word/2010/wordprocessingShape" mc:Ignorable="w14 w15 w16se w16cid w16 w16cex w16sdtdh wp14">
+<w:hdr xmlns:wpc="http://schemas.microsoft.com/office/word/2010/wordprocessingCanvas" xmlns:cx="http://schemas.microsoft.com/office/drawing/2014/chartex" xmlns:cx1="http://schemas.microsoft.com/office/drawing/2015/9/8/chartex" xmlns:cx2="http://schemas.microsoft.com/office/drawing/2015/10/21/chartex" xmlns:cx3="http://schemas.microsoft.com/office/drawing/2016/5/9/chartex" xmlns:cx4="http://schemas.microsoft.com/office/drawing/2016/5/10/chartex" xmlns:cx5="http://schemas.microsoft.com/office/drawing/2016/5/11/chartex" xmlns:cx6="http://schemas.microsoft.com/office/drawing/2016/5/12/chartex" xmlns:cx7="http://schemas.microsoft.com/office/drawing/2016/5/13/chartex" xmlns:cx8="http://schemas.microsoft.com/office/drawing/2016/5/14/chartex" xmlns:mc="http://schemas.openxmlformats.org/markup-compatibility/2006" xmlns:aink="http://schemas.microsoft.com/office/drawing/2016/ink" xmlns:am3d="http://schemas.microsoft.com/office/drawing/2017/model3d" xmlns:o="urn:schemas-microsoft-com:office:office" xmlns:oel="http://schemas.microsoft.com/office/2019/extlst" xmlns:r="http://schemas.openxmlformats.org/officeDocument/2006/relationships" xmlns:m="http://schemas.openxmlformats.org/officeDocument/2006/math" xmlns:v="urn:schemas-microsoft-com:vml" xmlns:wp14="http://schemas.microsoft.com/office/word/2010/wordprocessingDrawing" xmlns:wp="http://schemas.openxmlformats.org/drawingml/2006/wordprocessingDrawing" xmlns:w10="urn:schemas-microsoft-com:office:word" xmlns:w="http://schemas.openxmlformats.org/wordprocessingml/2006/main" xmlns:w14="http://schemas.microsoft.com/office/word/2010/wordml" xmlns:w15="http://schemas.microsoft.com/office/word/2012/wordml" xmlns:w16cex="http://schemas.microsoft.com/office/word/2018/wordml/cex" xmlns:w16cid="http://schemas.microsoft.com/office/word/2016/wordml/cid" xmlns:w16="http://schemas.microsoft.com/office/word/2018/wordml" xmlns:w16sdtdh="http://schemas.microsoft.com/office/word/2020/wordml/sdtdatahash" xmlns:w16se="http://schemas.microsoft.com/office/word/2015/wordml/symex" xmlns:wpg="http://schemas.microsoft.com/office/word/2010/wordprocessingGroup" xmlns:wpi="http://schemas.microsoft.com/office/word/2010/wordprocessingInk" xmlns:wne="http://schemas.microsoft.com/office/word/2006/wordml" xmlns:wps="http://schemas.microsoft.com/office/word/2010/wordprocessingShape" mc:Ignorable="w14 w15 w16se w16cid w16 w16cex w16sdtdh wp14">
   <w:p>
     <w:pPr>
       <w:pStyle w:val="Header"/>

</xml_diff>